<commit_message>
Updated Portfolio page for AI slightly, updated CV files and testing deployment of .apk download links
</commit_message>
<xml_diff>
--- a/files/CV Simon Chiu.docx
+++ b/files/CV Simon Chiu.docx
@@ -206,42 +206,554 @@
         <w:widowControl/>
       </w:pPr>
       <w:r>
+        <w:rPr/>
         <w:t xml:space="preserve">I consider myself a </w:t>
       </w:r>
       <w:r>
+        <w:rPr/>
         <w:t>hard-working</w:t>
       </w:r>
       <w:r>
+        <w:rPr/>
         <w:t xml:space="preserve"> and </w:t>
       </w:r>
       <w:r>
+        <w:rPr/>
         <w:t>organised</w:t>
       </w:r>
       <w:r>
+        <w:rPr/>
         <w:t xml:space="preserve"> individual, willing to help others in need, and can take initiative when a problem </w:t>
       </w:r>
       <w:r>
+        <w:rPr/>
         <w:t>arises. I am a good</w:t>
       </w:r>
       <w:r>
+        <w:rPr/>
         <w:t xml:space="preserve"> team player, able to work in a group to achieve a goal, and can also motivate myself to work individually on a task</w:t>
       </w:r>
       <w:r>
+        <w:rPr/>
         <w:t>.</w:t>
+      </w:r>
+    </w:p>
+    <w:p xmlns:wp14="http://schemas.microsoft.com/office/word/2010/wordml" wp14:textId="0FEC149E">
+      <w:pPr>
+        <w:pStyle w:val="Normal"/>
+        <w:widowControl/>
+      </w:pPr>
+    </w:p>
+    <w:p xmlns:wp14="http://schemas.microsoft.com/office/word/2010/wordml" wp14:textId="0CD20B7F">
+      <w:pPr>
+        <w:pStyle w:val="Title"/>
+        <w:widowControl/>
+        <w:bidi w:val="0"/>
+        <w:spacing w:before="0" w:beforeAutospacing="off" w:after="300" w:afterAutospacing="off" w:line="240" w:lineRule="auto"/>
+        <w:ind w:left="0" w:right="0"/>
+        <w:jc w:val="left"/>
+      </w:pPr>
+      <w:r>
+        <w:rPr/>
+        <w:t>Technical Skills</w:t>
+      </w:r>
+    </w:p>
+    <w:tbl>
+      <w:tblPr>
+        <w:tblStyle w:val="PlainTable4"/>
+        <w:bidiVisual w:val="0"/>
+        <w:tblW w:w="0" w:type="auto"/>
+        <w:tblInd w:w="0" w:type="dxa"/>
+        <w:tblLayout w:type="fixed"/>
+        <w:tblLook w:val="06A0" w:firstRow="1" w:lastRow="0" w:firstColumn="1" w:lastColumn="0" w:noHBand="1" w:noVBand="1"/>
+      </w:tblPr>
+      <w:tblGrid>
+        <w:gridCol w:w="5232"/>
+        <w:gridCol w:w="5232"/>
+      </w:tblGrid>
+      <w:tr>
+        <w:tc>
+          <w:tcPr>
+            <w:cnfStyle w:val="001000000000" w:firstRow="0" w:lastRow="0" w:firstColumn="1" w:lastColumn="0" w:oddVBand="0" w:evenVBand="0" w:oddHBand="0" w:evenHBand="0" w:firstRowFirstColumn="0" w:firstRowLastColumn="0" w:lastRowFirstColumn="0" w:lastRowLastColumn="0"/>
+            <w:tcW w:w="5232" w:type="dxa"/>
+            <w:tcMar/>
+          </w:tcPr>
+          <w:p>
+            <w:pPr>
+              <w:pStyle w:val="BulletList"/>
+              <w:numPr>
+                <w:ilvl w:val="0"/>
+                <w:numId w:val="2"/>
+              </w:numPr>
+              <w:bidi w:val="0"/>
+              <w:spacing w:before="0" w:beforeAutospacing="off" w:after="0" w:afterAutospacing="off" w:line="240" w:lineRule="auto"/>
+              <w:ind w:left="720" w:right="0" w:hanging="360"/>
+              <w:jc w:val="left"/>
+              <w:rPr>
+                <w:sz w:val="24"/>
+                <w:szCs w:val="24"/>
+              </w:rPr>
+            </w:pPr>
+            <w:r>
+              <w:rPr>
+                <w:b w:val="0"/>
+                <w:bCs w:val="0"/>
+              </w:rPr>
+              <w:t>C++</w:t>
+            </w:r>
+          </w:p>
+          <w:p>
+            <w:pPr>
+              <w:pStyle w:val="BulletList"/>
+              <w:numPr>
+                <w:ilvl w:val="0"/>
+                <w:numId w:val="2"/>
+              </w:numPr>
+              <w:rPr/>
+            </w:pPr>
+            <w:r>
+              <w:rPr>
+                <w:b w:val="0"/>
+                <w:bCs w:val="0"/>
+              </w:rPr>
+              <w:t>Java</w:t>
+            </w:r>
+          </w:p>
+          <w:p>
+            <w:pPr>
+              <w:pStyle w:val="BulletList"/>
+              <w:numPr>
+                <w:ilvl w:val="0"/>
+                <w:numId w:val="2"/>
+              </w:numPr>
+              <w:rPr/>
+            </w:pPr>
+            <w:r>
+              <w:rPr>
+                <w:b w:val="0"/>
+                <w:bCs w:val="0"/>
+              </w:rPr>
+              <w:t>C#</w:t>
+            </w:r>
+          </w:p>
+          <w:p>
+            <w:pPr>
+              <w:pStyle w:val="BulletList"/>
+              <w:numPr>
+                <w:ilvl w:val="0"/>
+                <w:numId w:val="2"/>
+              </w:numPr>
+              <w:rPr/>
+            </w:pPr>
+            <w:r>
+              <w:rPr>
+                <w:b w:val="0"/>
+                <w:bCs w:val="0"/>
+              </w:rPr>
+              <w:t>HTML &amp; CSS</w:t>
+            </w:r>
+          </w:p>
+          <w:p>
+            <w:pPr>
+              <w:pStyle w:val="BulletList"/>
+              <w:numPr>
+                <w:ilvl w:val="0"/>
+                <w:numId w:val="2"/>
+              </w:numPr>
+              <w:rPr/>
+            </w:pPr>
+            <w:r>
+              <w:rPr>
+                <w:b w:val="0"/>
+                <w:bCs w:val="0"/>
+              </w:rPr>
+              <w:t>Java</w:t>
+            </w:r>
+            <w:r>
+              <w:rPr>
+                <w:b w:val="0"/>
+                <w:bCs w:val="0"/>
+              </w:rPr>
+              <w:t>S</w:t>
+            </w:r>
+            <w:r>
+              <w:rPr>
+                <w:b w:val="0"/>
+                <w:bCs w:val="0"/>
+              </w:rPr>
+              <w:t>cript</w:t>
+            </w:r>
+          </w:p>
+        </w:tc>
+        <w:tc>
+          <w:tcPr>
+            <w:cnfStyle w:val="000000000000" w:firstRow="0" w:lastRow="0" w:firstColumn="0" w:lastColumn="0" w:oddVBand="0" w:evenVBand="0" w:oddHBand="0" w:evenHBand="0" w:firstRowFirstColumn="0" w:firstRowLastColumn="0" w:lastRowFirstColumn="0" w:lastRowLastColumn="0"/>
+            <w:tcW w:w="5232" w:type="dxa"/>
+            <w:tcMar/>
+          </w:tcPr>
+          <w:p>
+            <w:pPr>
+              <w:pStyle w:val="BulletList"/>
+              <w:numPr>
+                <w:ilvl w:val="0"/>
+                <w:numId w:val="2"/>
+              </w:numPr>
+              <w:rPr>
+                <w:sz w:val="24"/>
+                <w:szCs w:val="24"/>
+              </w:rPr>
+            </w:pPr>
+            <w:r>
+              <w:rPr>
+                <w:b w:val="0"/>
+                <w:bCs w:val="0"/>
+              </w:rPr>
+              <w:t>Visual Studio</w:t>
+            </w:r>
+          </w:p>
+          <w:p>
+            <w:pPr>
+              <w:pStyle w:val="BulletList"/>
+              <w:numPr>
+                <w:ilvl w:val="0"/>
+                <w:numId w:val="2"/>
+              </w:numPr>
+              <w:rPr/>
+            </w:pPr>
+            <w:r>
+              <w:rPr>
+                <w:b w:val="0"/>
+                <w:bCs w:val="0"/>
+              </w:rPr>
+              <w:t>Android Studio</w:t>
+            </w:r>
+          </w:p>
+          <w:p>
+            <w:pPr>
+              <w:pStyle w:val="BulletList"/>
+              <w:numPr>
+                <w:ilvl w:val="0"/>
+                <w:numId w:val="2"/>
+              </w:numPr>
+              <w:rPr/>
+            </w:pPr>
+            <w:r>
+              <w:rPr>
+                <w:b w:val="0"/>
+                <w:bCs w:val="0"/>
+              </w:rPr>
+              <w:t>Unity</w:t>
+            </w:r>
+          </w:p>
+          <w:p>
+            <w:pPr>
+              <w:pStyle w:val="BulletList"/>
+              <w:numPr>
+                <w:ilvl w:val="0"/>
+                <w:numId w:val="2"/>
+              </w:numPr>
+              <w:rPr/>
+            </w:pPr>
+            <w:r>
+              <w:rPr>
+                <w:b w:val="0"/>
+                <w:bCs w:val="0"/>
+              </w:rPr>
+              <w:t>Unreal</w:t>
+            </w:r>
+          </w:p>
+        </w:tc>
+      </w:tr>
+    </w:tbl>
+    <w:p xmlns:wp14="http://schemas.microsoft.com/office/word/2010/wordml" wp14:textId="08DA7D5C">
+      <w:pPr>
+        <w:pStyle w:val="Normal"/>
+        <w:widowControl/>
+      </w:pPr>
+    </w:p>
+    <w:p xmlns:wp14="http://schemas.microsoft.com/office/word/2010/wordml" wp14:textId="46BBD857">
+      <w:pPr>
+        <w:pStyle w:val="Title"/>
+        <w:widowControl/>
+      </w:pPr>
+      <w:r>
+        <w:rPr/>
+        <w:t>Education</w:t>
+      </w:r>
+    </w:p>
+    <w:p xmlns:wp14="http://schemas.microsoft.com/office/word/2010/wordml" wp14:textId="32D6BF40">
+      <w:pPr>
+        <w:widowControl/>
+        <w:rPr>
+          <w:rStyle w:val="Emphasis"/>
+        </w:rPr>
+      </w:pPr>
+      <w:r>
+        <w:rPr>
+          <w:rStyle w:val="Emphasis"/>
+        </w:rPr>
+        <w:t>2014 - 2017: De Montfort University, Leicester</w:t>
       </w:r>
     </w:p>
     <w:p xmlns:wp14="http://schemas.microsoft.com/office/word/2010/wordml" wp14:textId="77777777">
       <w:pPr>
         <w:widowControl/>
       </w:pPr>
+      <w:r>
+        <w:rPr/>
+        <w:t>Studied</w:t>
+      </w:r>
+      <w:r>
+        <w:rPr/>
+        <w:t xml:space="preserve"> BSc (Hons) Computer Games Programming</w:t>
+      </w:r>
+      <w:r>
+        <w:rPr/>
+        <w:t xml:space="preserve">, </w:t>
+      </w:r>
+      <w:r>
+        <w:rPr/>
+        <w:t xml:space="preserve">graduated with </w:t>
+      </w:r>
+      <w:r>
+        <w:rPr/>
+        <w:t>1</w:t>
+      </w:r>
+      <w:r>
+        <w:rPr>
+          <w:vertAlign w:val="superscript"/>
+        </w:rPr>
+        <w:t>st</w:t>
+      </w:r>
+      <w:r>
+        <w:rPr/>
+        <w:t xml:space="preserve"> Class Honours</w:t>
+      </w:r>
+    </w:p>
+    <w:p xmlns:wp14="http://schemas.microsoft.com/office/word/2010/wordml" wp14:textId="6E959D39">
+      <w:pPr>
+        <w:pStyle w:val="Normal"/>
+        <w:widowControl/>
+      </w:pPr>
+      <w:r>
+        <w:rPr>
+          <w:rFonts w:ascii="Times New Roman" w:hAnsi="Times New Roman" w:eastAsia="Times New Roman" w:cs="Times New Roman"/>
+          <w:noProof w:val="0"/>
+          <w:sz w:val="24"/>
+          <w:szCs w:val="24"/>
+          <w:lang w:val="en-GB"/>
+        </w:rPr>
+        <w:t>Year 3 Modules:</w:t>
+      </w:r>
+    </w:p>
+    <w:p xmlns:wp14="http://schemas.microsoft.com/office/word/2010/wordml" wp14:textId="754F0C68">
+      <w:pPr>
+        <w:pStyle w:val="BulletList"/>
+        <w:widowControl/>
+        <w:numPr>
+          <w:ilvl w:val="0"/>
+          <w:numId w:val="2"/>
+        </w:numPr>
+        <w:rPr/>
+      </w:pPr>
+      <w:r>
+        <w:rPr>
+          <w:rFonts w:ascii="Times New Roman" w:hAnsi="Times New Roman" w:eastAsia="Times New Roman" w:cs="Times New Roman"/>
+          <w:noProof w:val="0"/>
+          <w:sz w:val="24"/>
+          <w:szCs w:val="24"/>
+          <w:lang w:val="en-GB"/>
+        </w:rPr>
+        <w:t>Computing Project - 79%</w:t>
+      </w:r>
+    </w:p>
+    <w:p xmlns:wp14="http://schemas.microsoft.com/office/word/2010/wordml" wp14:textId="4E2A820C">
+      <w:pPr>
+        <w:pStyle w:val="BulletList"/>
+        <w:widowControl/>
+        <w:numPr>
+          <w:ilvl w:val="0"/>
+          <w:numId w:val="2"/>
+        </w:numPr>
+        <w:rPr/>
+      </w:pPr>
+      <w:r>
+        <w:rPr>
+          <w:rFonts w:ascii="Times New Roman" w:hAnsi="Times New Roman" w:eastAsia="Times New Roman" w:cs="Times New Roman"/>
+          <w:noProof w:val="0"/>
+          <w:sz w:val="24"/>
+          <w:szCs w:val="24"/>
+          <w:lang w:val="en-GB"/>
+        </w:rPr>
+        <w:t>Games Programming - 85%</w:t>
+      </w:r>
+    </w:p>
+    <w:p xmlns:wp14="http://schemas.microsoft.com/office/word/2010/wordml" wp14:textId="12D3836D">
+      <w:pPr>
+        <w:pStyle w:val="BulletList"/>
+        <w:widowControl/>
+        <w:numPr>
+          <w:ilvl w:val="0"/>
+          <w:numId w:val="2"/>
+        </w:numPr>
+        <w:rPr/>
+      </w:pPr>
+      <w:r>
+        <w:rPr>
+          <w:rFonts w:ascii="Times New Roman" w:hAnsi="Times New Roman" w:eastAsia="Times New Roman" w:cs="Times New Roman"/>
+          <w:noProof w:val="0"/>
+          <w:sz w:val="24"/>
+          <w:szCs w:val="24"/>
+          <w:lang w:val="en-GB"/>
+        </w:rPr>
+        <w:t>Fuzzy Logic and Knowledge Based Systems - 83%</w:t>
+      </w:r>
+    </w:p>
+    <w:p xmlns:wp14="http://schemas.microsoft.com/office/word/2010/wordml" wp14:textId="005B3A56">
+      <w:pPr>
+        <w:pStyle w:val="BulletList"/>
+        <w:widowControl/>
+        <w:numPr>
+          <w:ilvl w:val="0"/>
+          <w:numId w:val="2"/>
+        </w:numPr>
+        <w:rPr/>
+      </w:pPr>
+      <w:r>
+        <w:rPr>
+          <w:rFonts w:ascii="Times New Roman" w:hAnsi="Times New Roman" w:eastAsia="Times New Roman" w:cs="Times New Roman"/>
+          <w:noProof w:val="0"/>
+          <w:sz w:val="24"/>
+          <w:szCs w:val="24"/>
+          <w:lang w:val="en-GB"/>
+        </w:rPr>
+        <w:t>Mobile Robotics - 66%</w:t>
+      </w:r>
+    </w:p>
+    <w:p xmlns:wp14="http://schemas.microsoft.com/office/word/2010/wordml" wp14:textId="711B44B5">
+      <w:pPr>
+        <w:pStyle w:val="BulletList"/>
+        <w:widowControl/>
+        <w:numPr>
+          <w:ilvl w:val="0"/>
+          <w:numId w:val="2"/>
+        </w:numPr>
+        <w:rPr/>
+      </w:pPr>
+      <w:r>
+        <w:rPr>
+          <w:rFonts w:ascii="Times New Roman" w:hAnsi="Times New Roman" w:eastAsia="Times New Roman" w:cs="Times New Roman"/>
+          <w:noProof w:val="0"/>
+          <w:sz w:val="24"/>
+          <w:szCs w:val="24"/>
+          <w:lang w:val="en-GB"/>
+        </w:rPr>
+        <w:t>Shader Programming - 91%</w:t>
+      </w:r>
     </w:p>
     <w:p xmlns:wp14="http://schemas.microsoft.com/office/word/2010/wordml" wp14:textId="77777777">
       <w:pPr>
+        <w:widowControl/>
+      </w:pPr>
+    </w:p>
+    <w:p xmlns:wp14="http://schemas.microsoft.com/office/word/2010/wordml" wp14:textId="61BAD51A">
+      <w:pPr>
+        <w:widowControl/>
+        <w:rPr>
+          <w:rStyle w:val="Emphasis"/>
+        </w:rPr>
+      </w:pPr>
+      <w:r>
+        <w:rPr>
+          <w:rStyle w:val="Emphasis"/>
+        </w:rPr>
+        <w:t xml:space="preserve">2007 - 2014: King Edwards VI Five Ways </w:t>
+      </w:r>
+    </w:p>
+    <w:p xmlns:wp14="http://schemas.microsoft.com/office/word/2010/wordml" wp14:textId="16158EC2">
+      <w:pPr>
+        <w:pStyle w:val="BulletList"/>
+        <w:widowControl/>
+        <w:numPr>
+          <w:ilvl w:val="0"/>
+          <w:numId w:val="2"/>
+        </w:numPr>
+        <w:rPr/>
+      </w:pPr>
+      <w:r>
+        <w:rPr/>
+        <w:t>Achieved 3 A2-Levels at C or higher, and 2 AS-Levels at C</w:t>
+      </w:r>
+    </w:p>
+    <w:p xmlns:wp14="http://schemas.microsoft.com/office/word/2010/wordml" wp14:textId="059F3F01">
+      <w:pPr>
+        <w:pStyle w:val="BulletList"/>
+        <w:widowControl/>
+        <w:numPr>
+          <w:ilvl w:val="0"/>
+          <w:numId w:val="2"/>
+        </w:numPr>
+        <w:rPr/>
+      </w:pPr>
+      <w:r>
+        <w:rPr/>
+        <w:t>Achieved 10 GCSEs at C or higher, with 7 GCSEs at A or higher</w:t>
+      </w:r>
+    </w:p>
+    <w:p>
+      <w:pPr>
+        <w:pStyle w:val="BulletList"/>
+        <w:ind w:left="360"/>
+      </w:pPr>
+    </w:p>
+    <w:p xmlns:wp14="http://schemas.microsoft.com/office/word/2010/wordml" wp14:textId="77777777">
+      <w:pPr>
         <w:pStyle w:val="Title"/>
       </w:pPr>
       <w:r>
+        <w:rPr/>
         <w:t>Employment</w:t>
       </w:r>
+    </w:p>
+    <w:p>
+      <w:pPr>
+        <w:rPr>
+          <w:i w:val="1"/>
+          <w:iCs w:val="1"/>
+        </w:rPr>
+      </w:pPr>
+      <w:r>
+        <w:rPr>
+          <w:i w:val="1"/>
+          <w:iCs w:val="1"/>
+        </w:rPr>
+        <w:t xml:space="preserve">August 2017 – </w:t>
+      </w:r>
+      <w:r>
+        <w:rPr>
+          <w:i w:val="1"/>
+          <w:iCs w:val="1"/>
+        </w:rPr>
+        <w:t>March 2019</w:t>
+      </w:r>
+      <w:r>
+        <w:rPr>
+          <w:i w:val="1"/>
+          <w:iCs w:val="1"/>
+        </w:rPr>
+        <w:t>: Games Tester at Rockstar Lincoln</w:t>
+      </w:r>
+    </w:p>
+    <w:p>
+      <w:r>
+        <w:rPr/>
+        <w:t>I worked full-time, finding bugs and issues in a game and using in-house software to record and write up information about the bug to help the developers fix and improve the game. This also included doing checks and sweeps, and working on different builds of a game on different platforms, and across single player and multiplayer testing. Testing included both general and focused areas of test, and I also travelled up to Rockstar North for training and testing in my specified area.</w:t>
+      </w:r>
+    </w:p>
+    <w:p>
+      <w:pPr>
+        <w:pStyle w:val="Normal"/>
+      </w:pPr>
     </w:p>
     <w:p xmlns:wp14="http://schemas.microsoft.com/office/word/2010/wordml" wp14:textId="33037B1A">
       <w:pPr>
@@ -259,193 +771,9 @@
         <w:t>October 2009 – December 2016: Food Service Assistant at Ken’s Takeaway</w:t>
       </w:r>
     </w:p>
-    <w:p>
+    <w:p xmlns:wp14="http://schemas.microsoft.com/office/word/2010/wordml" wp14:textId="0F20BECB">
       <w:pPr>
         <w:pStyle w:val="Normal"/>
-        <w:rPr>
-          <w:i w:val="1"/>
-          <w:iCs w:val="1"/>
-        </w:rPr>
-      </w:pPr>
-    </w:p>
-    <w:p xmlns:wp14="http://schemas.microsoft.com/office/word/2010/wordml" wp14:textId="340571DC">
-      <w:pPr>
-        <w:widowControl/>
-        <w:rPr>
-          <w:i w:val="1"/>
-          <w:iCs w:val="1"/>
-        </w:rPr>
-      </w:pPr>
-      <w:r>
-        <w:rPr>
-          <w:i w:val="1"/>
-          <w:iCs w:val="1"/>
-        </w:rPr>
-        <w:t xml:space="preserve">August 2017 – </w:t>
-      </w:r>
-      <w:r>
-        <w:rPr>
-          <w:i w:val="1"/>
-          <w:iCs w:val="1"/>
-        </w:rPr>
-        <w:t>March 2019</w:t>
-      </w:r>
-      <w:r>
-        <w:rPr>
-          <w:i w:val="1"/>
-          <w:iCs w:val="1"/>
-        </w:rPr>
-        <w:t>: Games Tester at Rockstar Lincoln</w:t>
-      </w:r>
-    </w:p>
-    <w:p xmlns:wp14="http://schemas.microsoft.com/office/word/2010/wordml" wp14:textId="103B3245">
-      <w:pPr>
-        <w:widowControl/>
-      </w:pPr>
-      <w:r>
-        <w:rPr/>
-        <w:t>I worked full-time, finding bugs and issues in a game and using in-house software to record and write up information about the bug to help the developers fix and improve the game. This also included doing checks and sweeps, and working on different builds of a game on different platforms, and across single player and multiplayer testing. Testing included both general and focused areas of test, and I also travelled up to Rockstar North for training and testing in my specified area.</w:t>
-      </w:r>
-    </w:p>
-    <w:p xmlns:wp14="http://schemas.microsoft.com/office/word/2010/wordml" wp14:textId="77777777">
-      <w:pPr>
-        <w:widowControl/>
-      </w:pPr>
-    </w:p>
-    <w:p xmlns:wp14="http://schemas.microsoft.com/office/word/2010/wordml" wp14:textId="77777777">
-      <w:pPr>
-        <w:pStyle w:val="Title"/>
-      </w:pPr>
-      <w:r>
-        <w:t>Qualifications</w:t>
-      </w:r>
-    </w:p>
-    <w:p xmlns:wp14="http://schemas.microsoft.com/office/word/2010/wordml" wp14:textId="32D6BF40">
-      <w:pPr>
-        <w:widowControl/>
-        <w:rPr>
-          <w:rStyle w:val="Emphasis"/>
-        </w:rPr>
-      </w:pPr>
-      <w:r>
-        <w:rPr>
-          <w:rStyle w:val="Emphasis"/>
-        </w:rPr>
-        <w:t>2014 - 2017: De Montfort University, Leicester</w:t>
-      </w:r>
-    </w:p>
-    <w:p xmlns:wp14="http://schemas.microsoft.com/office/word/2010/wordml" wp14:textId="77777777">
-      <w:pPr>
-        <w:widowControl/>
-      </w:pPr>
-      <w:r>
-        <w:t>Studied</w:t>
-      </w:r>
-      <w:r>
-        <w:t xml:space="preserve"> BSc (Hons) Computer Games Programming</w:t>
-      </w:r>
-      <w:r>
-        <w:t xml:space="preserve">, </w:t>
-      </w:r>
-      <w:r>
-        <w:t xml:space="preserve">graduated with </w:t>
-      </w:r>
-      <w:r>
-        <w:t>1</w:t>
-      </w:r>
-      <w:r>
-        <w:rPr>
-          <w:vertAlign w:val="superscript"/>
-        </w:rPr>
-        <w:t>st</w:t>
-      </w:r>
-      <w:r>
-        <w:t xml:space="preserve"> Class Honours</w:t>
-      </w:r>
-    </w:p>
-    <w:p xmlns:wp14="http://schemas.microsoft.com/office/word/2010/wordml" wp14:textId="77777777">
-      <w:pPr>
-        <w:widowControl/>
-      </w:pPr>
-    </w:p>
-    <w:p xmlns:wp14="http://schemas.microsoft.com/office/word/2010/wordml" wp14:textId="410CB141">
-      <w:pPr>
-        <w:widowControl/>
-        <w:rPr>
-          <w:rStyle w:val="Emphasis"/>
-        </w:rPr>
-      </w:pPr>
-      <w:r>
-        <w:rPr>
-          <w:rStyle w:val="Emphasis"/>
-        </w:rPr>
-        <w:t xml:space="preserve">2007 - 2014: King Edwards VI Five Ways </w:t>
-      </w:r>
-    </w:p>
-    <w:p xmlns:wp14="http://schemas.microsoft.com/office/word/2010/wordml" wp14:textId="77777777">
-      <w:pPr>
-        <w:pStyle w:val="BulletList"/>
-        <w:widowControl/>
-        <w:numPr>
-          <w:ilvl w:val="0"/>
-          <w:numId w:val="1"/>
-        </w:numPr>
-      </w:pPr>
-      <w:r>
-        <w:t>Achieved 10 GCSEs at C or higher, with 7 GCSEs at A or higher</w:t>
-      </w:r>
-    </w:p>
-    <w:p xmlns:wp14="http://schemas.microsoft.com/office/word/2010/wordml" wp14:textId="77777777">
-      <w:pPr>
-        <w:pStyle w:val="BulletList"/>
-        <w:widowControl/>
-        <w:numPr>
-          <w:ilvl w:val="0"/>
-          <w:numId w:val="1"/>
-        </w:numPr>
-      </w:pPr>
-      <w:r>
-        <w:t>Achieved 3 A2-Levels at C or higher, and 2 AS-Levels at C</w:t>
-      </w:r>
-    </w:p>
-    <w:p xmlns:wp14="http://schemas.microsoft.com/office/word/2010/wordml" wp14:textId="77777777">
-      <w:pPr>
-        <w:widowControl/>
-      </w:pPr>
-    </w:p>
-    <w:p xmlns:wp14="http://schemas.microsoft.com/office/word/2010/wordml" wp14:textId="77777777">
-      <w:pPr>
-        <w:pStyle w:val="Title"/>
-      </w:pPr>
-      <w:r>
-        <w:rPr>
-          <w:rStyle w:val="TitleChar"/>
-          <w:i/>
-        </w:rPr>
-        <w:t>Skills/</w:t>
-      </w:r>
-      <w:r>
-        <w:t xml:space="preserve"> </w:t>
-      </w:r>
-      <w:r>
-        <w:rPr>
-          <w:rStyle w:val="TitleChar"/>
-          <w:i/>
-        </w:rPr>
-        <w:t>Achievements</w:t>
-      </w:r>
-    </w:p>
-    <w:p xmlns:wp14="http://schemas.microsoft.com/office/word/2010/wordml" wp14:textId="75931715">
-      <w:pPr>
-        <w:widowControl/>
-      </w:pPr>
-      <w:r>
-        <w:rPr/>
-        <w:t>I enjoy taking on challenging problems, especially mathematical and problem-solving tasks, where it is important to think through a task rather than tackle it head on, which is important as a programmer. Proficient in using a computer, with experience in different computer languages, namely C++ and Java, and have experience in a multitude of game engines, including Unity and Unreal Engine, as well as development environments such as Visual Studio and Android Studio.</w:t>
-      </w:r>
-    </w:p>
-    <w:p xmlns:wp14="http://schemas.microsoft.com/office/word/2010/wordml" wp14:textId="77777777">
-      <w:pPr>
         <w:widowControl/>
       </w:pPr>
     </w:p>
@@ -478,6 +806,21 @@
       <w:r>
         <w:rPr/>
         <w:t>I have a keen interest in video games, both playing them in my spare time, and creating them. Examples of this include various Games Jams and Hackathons: working in a group to design and create an application in a short time following a theme or purpose, as well as learning and using different software on my own. As well as video games, my hobbies also include playing the guitar, I used to play badminton, climbing and Taekwondo, and I am also interested in Korea and Korean culture.</w:t>
+      </w:r>
+    </w:p>
+    <w:p>
+      <w:pPr>
+        <w:pStyle w:val="Normal"/>
+      </w:pPr>
+    </w:p>
+    <w:p>
+      <w:pPr>
+        <w:pStyle w:val="Normal"/>
+        <w:jc w:val="center"/>
+      </w:pPr>
+      <w:r>
+        <w:rPr/>
+        <w:t>References are available on request</w:t>
       </w:r>
     </w:p>
     <w:sectPr>
@@ -632,6 +975,228 @@
 
 <file path=word/numbering.xml><?xml version="1.0" encoding="utf-8"?>
 <w:numbering xmlns:wpc="http://schemas.microsoft.com/office/word/2010/wordprocessingCanvas" xmlns:mc="http://schemas.openxmlformats.org/markup-compatibility/2006" xmlns:o="urn:schemas-microsoft-com:office:office" xmlns:r="http://schemas.openxmlformats.org/officeDocument/2006/relationships" xmlns:m="http://schemas.openxmlformats.org/officeDocument/2006/math" xmlns:v="urn:schemas-microsoft-com:vml" xmlns:wp14="http://schemas.microsoft.com/office/word/2010/wordprocessingDrawing" xmlns:wp="http://schemas.openxmlformats.org/drawingml/2006/wordprocessingDrawing" xmlns:w10="urn:schemas-microsoft-com:office:word" xmlns:w="http://schemas.openxmlformats.org/wordprocessingml/2006/main" xmlns:w14="http://schemas.microsoft.com/office/word/2010/wordml" xmlns:wpg="http://schemas.microsoft.com/office/word/2010/wordprocessingGroup" xmlns:wpi="http://schemas.microsoft.com/office/word/2010/wordprocessingInk" xmlns:wne="http://schemas.microsoft.com/office/word/2006/wordml" xmlns:wps="http://schemas.microsoft.com/office/word/2010/wordprocessingShape" mc:Ignorable="w14 wp14">
+  <w:abstractNum xmlns:w="http://schemas.openxmlformats.org/wordprocessingml/2006/main" w:abstractNumId="2">
+    <w:multiLevelType xmlns:w="http://schemas.openxmlformats.org/wordprocessingml/2006/main" w:val="hybridMultilevel"/>
+    <w:lvl xmlns:w="http://schemas.openxmlformats.org/wordprocessingml/2006/main" w:ilvl="0">
+      <w:start w:val="1"/>
+      <w:numFmt w:val="bullet"/>
+      <w:lvlText w:val=""/>
+      <w:lvlJc w:val="left"/>
+      <w:pPr>
+        <w:ind w:left="720" w:hanging="360"/>
+      </w:pPr>
+      <w:rPr>
+        <w:rFonts w:hint="default" w:ascii="Symbol" w:hAnsi="Symbol"/>
+      </w:rPr>
+    </w:lvl>
+    <w:lvl xmlns:w="http://schemas.openxmlformats.org/wordprocessingml/2006/main" w:ilvl="1">
+      <w:start w:val="1"/>
+      <w:numFmt w:val="bullet"/>
+      <w:lvlText w:val="o"/>
+      <w:lvlJc w:val="left"/>
+      <w:pPr>
+        <w:ind w:left="1440" w:hanging="360"/>
+      </w:pPr>
+      <w:rPr>
+        <w:rFonts w:hint="default" w:ascii="Courier New" w:hAnsi="Courier New"/>
+      </w:rPr>
+    </w:lvl>
+    <w:lvl xmlns:w="http://schemas.openxmlformats.org/wordprocessingml/2006/main" w:ilvl="2">
+      <w:start w:val="1"/>
+      <w:numFmt w:val="bullet"/>
+      <w:lvlText w:val=""/>
+      <w:lvlJc w:val="left"/>
+      <w:pPr>
+        <w:ind w:left="2160" w:hanging="360"/>
+      </w:pPr>
+      <w:rPr>
+        <w:rFonts w:hint="default" w:ascii="Wingdings" w:hAnsi="Wingdings"/>
+      </w:rPr>
+    </w:lvl>
+    <w:lvl xmlns:w="http://schemas.openxmlformats.org/wordprocessingml/2006/main" w:ilvl="3">
+      <w:start w:val="1"/>
+      <w:numFmt w:val="bullet"/>
+      <w:lvlText w:val=""/>
+      <w:lvlJc w:val="left"/>
+      <w:pPr>
+        <w:ind w:left="2880" w:hanging="360"/>
+      </w:pPr>
+      <w:rPr>
+        <w:rFonts w:hint="default" w:ascii="Symbol" w:hAnsi="Symbol"/>
+      </w:rPr>
+    </w:lvl>
+    <w:lvl xmlns:w="http://schemas.openxmlformats.org/wordprocessingml/2006/main" w:ilvl="4">
+      <w:start w:val="1"/>
+      <w:numFmt w:val="bullet"/>
+      <w:lvlText w:val="o"/>
+      <w:lvlJc w:val="left"/>
+      <w:pPr>
+        <w:ind w:left="3600" w:hanging="360"/>
+      </w:pPr>
+      <w:rPr>
+        <w:rFonts w:hint="default" w:ascii="Courier New" w:hAnsi="Courier New"/>
+      </w:rPr>
+    </w:lvl>
+    <w:lvl xmlns:w="http://schemas.openxmlformats.org/wordprocessingml/2006/main" w:ilvl="5">
+      <w:start w:val="1"/>
+      <w:numFmt w:val="bullet"/>
+      <w:lvlText w:val=""/>
+      <w:lvlJc w:val="left"/>
+      <w:pPr>
+        <w:ind w:left="4320" w:hanging="360"/>
+      </w:pPr>
+      <w:rPr>
+        <w:rFonts w:hint="default" w:ascii="Wingdings" w:hAnsi="Wingdings"/>
+      </w:rPr>
+    </w:lvl>
+    <w:lvl xmlns:w="http://schemas.openxmlformats.org/wordprocessingml/2006/main" w:ilvl="6">
+      <w:start w:val="1"/>
+      <w:numFmt w:val="bullet"/>
+      <w:lvlText w:val=""/>
+      <w:lvlJc w:val="left"/>
+      <w:pPr>
+        <w:ind w:left="5040" w:hanging="360"/>
+      </w:pPr>
+      <w:rPr>
+        <w:rFonts w:hint="default" w:ascii="Symbol" w:hAnsi="Symbol"/>
+      </w:rPr>
+    </w:lvl>
+    <w:lvl xmlns:w="http://schemas.openxmlformats.org/wordprocessingml/2006/main" w:ilvl="7">
+      <w:start w:val="1"/>
+      <w:numFmt w:val="bullet"/>
+      <w:lvlText w:val="o"/>
+      <w:lvlJc w:val="left"/>
+      <w:pPr>
+        <w:ind w:left="5760" w:hanging="360"/>
+      </w:pPr>
+      <w:rPr>
+        <w:rFonts w:hint="default" w:ascii="Courier New" w:hAnsi="Courier New"/>
+      </w:rPr>
+    </w:lvl>
+    <w:lvl xmlns:w="http://schemas.openxmlformats.org/wordprocessingml/2006/main" w:ilvl="8">
+      <w:start w:val="1"/>
+      <w:numFmt w:val="bullet"/>
+      <w:lvlText w:val=""/>
+      <w:lvlJc w:val="left"/>
+      <w:pPr>
+        <w:ind w:left="6480" w:hanging="360"/>
+      </w:pPr>
+      <w:rPr>
+        <w:rFonts w:hint="default" w:ascii="Wingdings" w:hAnsi="Wingdings"/>
+      </w:rPr>
+    </w:lvl>
+  </w:abstractNum>
+  <w:abstractNum xmlns:w="http://schemas.openxmlformats.org/wordprocessingml/2006/main" w:abstractNumId="1">
+    <w:multiLevelType xmlns:w="http://schemas.openxmlformats.org/wordprocessingml/2006/main" w:val="hybridMultilevel"/>
+    <w:lvl xmlns:w="http://schemas.openxmlformats.org/wordprocessingml/2006/main" w:ilvl="0">
+      <w:start w:val="1"/>
+      <w:numFmt w:val="bullet"/>
+      <w:lvlText w:val="·"/>
+      <w:lvlJc w:val="left"/>
+      <w:pPr>
+        <w:ind w:left="720" w:hanging="360"/>
+      </w:pPr>
+      <w:rPr>
+        <w:rFonts w:hint="default" w:ascii="Symbol" w:hAnsi="Symbol"/>
+      </w:rPr>
+    </w:lvl>
+    <w:lvl xmlns:w="http://schemas.openxmlformats.org/wordprocessingml/2006/main" w:ilvl="1">
+      <w:start w:val="1"/>
+      <w:numFmt w:val="bullet"/>
+      <w:lvlText w:val="o"/>
+      <w:lvlJc w:val="left"/>
+      <w:pPr>
+        <w:ind w:left="1440" w:hanging="360"/>
+      </w:pPr>
+      <w:rPr>
+        <w:rFonts w:hint="default" w:ascii="Courier New" w:hAnsi="Courier New"/>
+      </w:rPr>
+    </w:lvl>
+    <w:lvl xmlns:w="http://schemas.openxmlformats.org/wordprocessingml/2006/main" w:ilvl="2">
+      <w:start w:val="1"/>
+      <w:numFmt w:val="bullet"/>
+      <w:lvlText w:val=""/>
+      <w:lvlJc w:val="left"/>
+      <w:pPr>
+        <w:ind w:left="2160" w:hanging="360"/>
+      </w:pPr>
+      <w:rPr>
+        <w:rFonts w:hint="default" w:ascii="Wingdings" w:hAnsi="Wingdings"/>
+      </w:rPr>
+    </w:lvl>
+    <w:lvl xmlns:w="http://schemas.openxmlformats.org/wordprocessingml/2006/main" w:ilvl="3">
+      <w:start w:val="1"/>
+      <w:numFmt w:val="bullet"/>
+      <w:lvlText w:val=""/>
+      <w:lvlJc w:val="left"/>
+      <w:pPr>
+        <w:ind w:left="2880" w:hanging="360"/>
+      </w:pPr>
+      <w:rPr>
+        <w:rFonts w:hint="default" w:ascii="Symbol" w:hAnsi="Symbol"/>
+      </w:rPr>
+    </w:lvl>
+    <w:lvl xmlns:w="http://schemas.openxmlformats.org/wordprocessingml/2006/main" w:ilvl="4">
+      <w:start w:val="1"/>
+      <w:numFmt w:val="bullet"/>
+      <w:lvlText w:val="o"/>
+      <w:lvlJc w:val="left"/>
+      <w:pPr>
+        <w:ind w:left="3600" w:hanging="360"/>
+      </w:pPr>
+      <w:rPr>
+        <w:rFonts w:hint="default" w:ascii="Courier New" w:hAnsi="Courier New"/>
+      </w:rPr>
+    </w:lvl>
+    <w:lvl xmlns:w="http://schemas.openxmlformats.org/wordprocessingml/2006/main" w:ilvl="5">
+      <w:start w:val="1"/>
+      <w:numFmt w:val="bullet"/>
+      <w:lvlText w:val=""/>
+      <w:lvlJc w:val="left"/>
+      <w:pPr>
+        <w:ind w:left="4320" w:hanging="360"/>
+      </w:pPr>
+      <w:rPr>
+        <w:rFonts w:hint="default" w:ascii="Wingdings" w:hAnsi="Wingdings"/>
+      </w:rPr>
+    </w:lvl>
+    <w:lvl xmlns:w="http://schemas.openxmlformats.org/wordprocessingml/2006/main" w:ilvl="6">
+      <w:start w:val="1"/>
+      <w:numFmt w:val="bullet"/>
+      <w:lvlText w:val=""/>
+      <w:lvlJc w:val="left"/>
+      <w:pPr>
+        <w:ind w:left="5040" w:hanging="360"/>
+      </w:pPr>
+      <w:rPr>
+        <w:rFonts w:hint="default" w:ascii="Symbol" w:hAnsi="Symbol"/>
+      </w:rPr>
+    </w:lvl>
+    <w:lvl xmlns:w="http://schemas.openxmlformats.org/wordprocessingml/2006/main" w:ilvl="7">
+      <w:start w:val="1"/>
+      <w:numFmt w:val="bullet"/>
+      <w:lvlText w:val="o"/>
+      <w:lvlJc w:val="left"/>
+      <w:pPr>
+        <w:ind w:left="5760" w:hanging="360"/>
+      </w:pPr>
+      <w:rPr>
+        <w:rFonts w:hint="default" w:ascii="Courier New" w:hAnsi="Courier New"/>
+      </w:rPr>
+    </w:lvl>
+    <w:lvl xmlns:w="http://schemas.openxmlformats.org/wordprocessingml/2006/main" w:ilvl="8">
+      <w:start w:val="1"/>
+      <w:numFmt w:val="bullet"/>
+      <w:lvlText w:val=""/>
+      <w:lvlJc w:val="left"/>
+      <w:pPr>
+        <w:ind w:left="6480" w:hanging="360"/>
+      </w:pPr>
+      <w:rPr>
+        <w:rFonts w:hint="default" w:ascii="Wingdings" w:hAnsi="Wingdings"/>
+      </w:rPr>
+    </w:lvl>
+  </w:abstractNum>
   <w:abstractNum w:abstractNumId="0">
     <w:nsid w:val="000003E8"/>
     <w:multiLevelType w:val="singleLevel"/>
@@ -648,6 +1213,12 @@
       </w:rPr>
     </w:lvl>
   </w:abstractNum>
+  <w:num w:numId="3">
+    <w:abstractNumId w:val="2"/>
+  </w:num>
+  <w:num w:numId="2">
+    <w:abstractNumId w:val="1"/>
+  </w:num>
   <w:num w:numId="1">
     <w:abstractNumId w:val="0"/>
   </w:num>

</xml_diff>

<commit_message>
Updated html files and cv, 04-07-25
</commit_message>
<xml_diff>
--- a/files/CV Simon Chiu.docx
+++ b/files/CV Simon Chiu.docx
@@ -1,6 +1,6 @@
 
 <file path=word/document.xml><?xml version="1.0" encoding="utf-8"?>
-<w:document xmlns:mc="http://schemas.openxmlformats.org/markup-compatibility/2006" xmlns:o="urn:schemas-microsoft-com:office:office" xmlns:r="http://schemas.openxmlformats.org/officeDocument/2006/relationships" xmlns:m="http://schemas.openxmlformats.org/officeDocument/2006/math" xmlns:v="urn:schemas-microsoft-com:vml" xmlns:wp="http://schemas.openxmlformats.org/drawingml/2006/wordprocessingDrawing" xmlns:w10="urn:schemas-microsoft-com:office:word" xmlns:w="http://schemas.openxmlformats.org/wordprocessingml/2006/main" xmlns:wne="http://schemas.microsoft.com/office/word/2006/wordml" xmlns:sl="http://schemas.openxmlformats.org/schemaLibrary/2006/main" xmlns:a="http://schemas.openxmlformats.org/drawingml/2006/main" xmlns:pic="http://schemas.openxmlformats.org/drawingml/2006/picture" xmlns:c="http://schemas.openxmlformats.org/drawingml/2006/chart" xmlns:lc="http://schemas.openxmlformats.org/drawingml/2006/lockedCanvas" xmlns:dgm="http://schemas.openxmlformats.org/drawingml/2006/diagram" xmlns:wps="http://schemas.microsoft.com/office/word/2010/wordprocessingShape" xmlns:wpg="http://schemas.microsoft.com/office/word/2010/wordprocessingGroup" xmlns:w14="http://schemas.microsoft.com/office/word/2010/wordml" xmlns:w15="http://schemas.microsoft.com/office/word/2012/wordml">
+<w:document xmlns:mc="http://schemas.openxmlformats.org/markup-compatibility/2006" xmlns:o="urn:schemas-microsoft-com:office:office" xmlns:r="http://schemas.openxmlformats.org/officeDocument/2006/relationships" xmlns:m="http://schemas.openxmlformats.org/officeDocument/2006/math" xmlns:v="urn:schemas-microsoft-com:vml" xmlns:wp="http://schemas.openxmlformats.org/drawingml/2006/wordprocessingDrawing" xmlns:w10="urn:schemas-microsoft-com:office:word" xmlns:w="http://schemas.openxmlformats.org/wordprocessingml/2006/main" xmlns:wne="http://schemas.microsoft.com/office/word/2006/wordml" xmlns:sl="http://schemas.openxmlformats.org/schemaLibrary/2006/main" xmlns:a="http://schemas.openxmlformats.org/drawingml/2006/main" xmlns:pic="http://schemas.openxmlformats.org/drawingml/2006/picture" xmlns:c="http://schemas.openxmlformats.org/drawingml/2006/chart" xmlns:lc="http://schemas.openxmlformats.org/drawingml/2006/lockedCanvas" xmlns:dgm="http://schemas.openxmlformats.org/drawingml/2006/diagram" xmlns:wps="http://schemas.microsoft.com/office/word/2010/wordprocessingShape" xmlns:wpg="http://schemas.microsoft.com/office/word/2010/wordprocessingGroup" xmlns:w14="http://schemas.microsoft.com/office/word/2010/wordml" xmlns:w15="http://schemas.microsoft.com/office/word/2012/wordml" xmlns:w16="http://schemas.microsoft.com/office/word/2018/wordml" xmlns:w16cex="http://schemas.microsoft.com/office/word/2018/wordml/cex" xmlns:w16cid="http://schemas.microsoft.com/office/word/2016/wordml/cid" xmlns="http://schemas.microsoft.com/office/tasks/2019/documenttasks" xmlns:cr="http://schemas.microsoft.com/office/comments/2020/reactions">
   <w:body>
     <w:p>
       <w:pPr>
@@ -164,7 +164,7 @@
               </w:rPr>
               <w:t xml:space="preserve">Email: </w:t>
             </w:r>
-            <w:hyperlink r:id="rId7">
+            <w:hyperlink r:id="rId6">
               <w:r>
                 <w:rPr>
                   <w:b w:val="0"/>
@@ -249,7 +249,7 @@
         <w:rPr>
           <w:rtl w:val="0"/>
         </w:rPr>
-        <w:t xml:space="preserve">I consider myself a hard-working and organised individual, willing to help others in need, and can take initiative when a problem arises. I am a good team player, able to work in a group to achieve a goal, and can also motivate myself to work individually on a task.</w:t>
+        <w:t xml:space="preserve">I consider myself a hard-working and organised individual, willing to help others in need, and can take initiative when a problem arises. I am a good team player, able to work in a group to achieve a goal, or take charge and lead a team towards a goal, as well as able to motivate myself to work individually on a task. I have a very strong attention to detail, and am not afraid to question methodologies and learn more about a subject in order to fully understand, or come up with improvements in an area.</w:t>
       </w:r>
     </w:p>
     <w:p>
@@ -396,7 +396,7 @@
                 <w:vertAlign w:val="baseline"/>
                 <w:rtl w:val="0"/>
               </w:rPr>
-              <w:t xml:space="preserve">WebStorm</w:t>
+              <w:t xml:space="preserve">WebStorm, VSCode</w:t>
             </w:r>
           </w:p>
           <w:p>
@@ -656,40 +656,6 @@
               <w:t xml:space="preserve">C++</w:t>
             </w:r>
           </w:p>
-          <w:p>
-            <w:pPr>
-              <w:keepNext w:val="0"/>
-              <w:keepLines w:val="0"/>
-              <w:pageBreakBefore w:val="0"/>
-              <w:widowControl w:val="0"/>
-              <w:numPr>
-                <w:ilvl w:val="0"/>
-                <w:numId w:val="1"/>
-              </w:numPr>
-              <w:pBdr>
-                <w:top w:space="0" w:sz="0" w:val="nil"/>
-                <w:left w:space="0" w:sz="0" w:val="nil"/>
-                <w:bottom w:space="0" w:sz="0" w:val="nil"/>
-                <w:right w:space="0" w:sz="0" w:val="nil"/>
-                <w:between w:space="0" w:sz="0" w:val="nil"/>
-              </w:pBdr>
-              <w:shd w:fill="auto" w:val="clear"/>
-              <w:spacing w:after="0" w:before="0" w:line="240" w:lineRule="auto"/>
-              <w:ind w:left="720" w:right="0" w:hanging="360"/>
-              <w:jc w:val="left"/>
-              <w:rPr>
-                <w:b w:val="0"/>
-                <w:u w:val="none"/>
-              </w:rPr>
-            </w:pPr>
-            <w:r>
-              <w:rPr>
-                <w:b w:val="0"/>
-                <w:rtl w:val="0"/>
-              </w:rPr>
-              <w:t xml:space="preserve">Visual Studio</w:t>
-            </w:r>
-          </w:p>
         </w:tc>
         <w:tc>
           <w:tcPr/>
@@ -768,7 +734,31 @@
                 <w:vertAlign w:val="baseline"/>
                 <w:rtl w:val="0"/>
               </w:rPr>
-              <w:t xml:space="preserve">Git (Within WebStorm or Terminal)</w:t>
+              <w:t xml:space="preserve">Git Version Control (</w:t>
+            </w:r>
+            <w:r>
+              <w:rPr>
+                <w:b w:val="0"/>
+                <w:rtl w:val="0"/>
+              </w:rPr>
+              <w:t xml:space="preserve">Github, Gitlab</w:t>
+            </w:r>
+            <w:r>
+              <w:rPr>
+                <w:rFonts w:ascii="Times New Roman" w:cs="Times New Roman" w:eastAsia="Times New Roman" w:hAnsi="Times New Roman"/>
+                <w:b w:val="0"/>
+                <w:i w:val="0"/>
+                <w:smallCaps w:val="0"/>
+                <w:strike w:val="0"/>
+                <w:color w:val="000000"/>
+                <w:sz w:val="24"/>
+                <w:szCs w:val="24"/>
+                <w:u w:val="none"/>
+                <w:shd w:fill="auto" w:val="clear"/>
+                <w:vertAlign w:val="baseline"/>
+                <w:rtl w:val="0"/>
+              </w:rPr>
+              <w:t xml:space="preserve">)</w:t>
             </w:r>
           </w:p>
           <w:p>
@@ -809,7 +799,7 @@
                 <w:vertAlign w:val="baseline"/>
                 <w:rtl w:val="0"/>
               </w:rPr>
-              <w:t xml:space="preserve">Jira/Issue Tracking Software</w:t>
+              <w:t xml:space="preserve">Jira/Clickup Issue Tracking Software</w:t>
             </w:r>
           </w:p>
           <w:p>
@@ -950,20 +940,15 @@
             </w:pPr>
             <w:r>
               <w:rPr>
-                <w:rFonts w:ascii="Times New Roman" w:cs="Times New Roman" w:eastAsia="Times New Roman" w:hAnsi="Times New Roman"/>
-                <w:b w:val="0"/>
-                <w:i w:val="0"/>
-                <w:smallCaps w:val="0"/>
-                <w:strike w:val="0"/>
-                <w:color w:val="000000"/>
-                <w:sz w:val="24"/>
-                <w:szCs w:val="24"/>
-                <w:u w:val="none"/>
-                <w:shd w:fill="auto" w:val="clear"/>
-                <w:vertAlign w:val="baseline"/>
-                <w:rtl w:val="0"/>
-              </w:rPr>
-              <w:t xml:space="preserve">Android Studio</w:t>
+                <w:b w:val="0"/>
+                <w:rtl w:val="0"/>
+              </w:rPr>
+              <w:t xml:space="preserve">Python</w:t>
+            </w:r>
+            <w:r>
+              <w:rPr>
+                <w:rtl w:val="0"/>
+              </w:rPr>
             </w:r>
           </w:p>
           <w:p>
@@ -991,20 +976,15 @@
             </w:pPr>
             <w:r>
               <w:rPr>
-                <w:rFonts w:ascii="Times New Roman" w:cs="Times New Roman" w:eastAsia="Times New Roman" w:hAnsi="Times New Roman"/>
-                <w:b w:val="0"/>
-                <w:i w:val="0"/>
-                <w:smallCaps w:val="0"/>
-                <w:strike w:val="0"/>
-                <w:color w:val="000000"/>
-                <w:sz w:val="24"/>
-                <w:szCs w:val="24"/>
-                <w:u w:val="none"/>
-                <w:shd w:fill="auto" w:val="clear"/>
-                <w:vertAlign w:val="baseline"/>
-                <w:rtl w:val="0"/>
-              </w:rPr>
-              <w:t xml:space="preserve">Unity</w:t>
+                <w:b w:val="0"/>
+                <w:rtl w:val="0"/>
+              </w:rPr>
+              <w:t xml:space="preserve">Godot</w:t>
+            </w:r>
+            <w:r>
+              <w:rPr>
+                <w:rtl w:val="0"/>
+              </w:rPr>
             </w:r>
           </w:p>
           <w:p>
@@ -1032,54 +1012,10 @@
             </w:pPr>
             <w:r>
               <w:rPr>
-                <w:rFonts w:ascii="Times New Roman" w:cs="Times New Roman" w:eastAsia="Times New Roman" w:hAnsi="Times New Roman"/>
-                <w:b w:val="0"/>
-                <w:i w:val="0"/>
-                <w:smallCaps w:val="0"/>
-                <w:strike w:val="0"/>
-                <w:color w:val="000000"/>
-                <w:sz w:val="24"/>
-                <w:szCs w:val="24"/>
-                <w:u w:val="none"/>
-                <w:shd w:fill="auto" w:val="clear"/>
-                <w:vertAlign w:val="baseline"/>
-                <w:rtl w:val="0"/>
-              </w:rPr>
-              <w:t xml:space="preserve">Unreal</w:t>
-            </w:r>
-          </w:p>
-          <w:p>
-            <w:pPr>
-              <w:keepNext w:val="0"/>
-              <w:keepLines w:val="0"/>
-              <w:pageBreakBefore w:val="0"/>
-              <w:widowControl w:val="0"/>
-              <w:numPr>
-                <w:ilvl w:val="0"/>
-                <w:numId w:val="1"/>
-              </w:numPr>
-              <w:pBdr>
-                <w:top w:space="0" w:sz="0" w:val="nil"/>
-                <w:left w:space="0" w:sz="0" w:val="nil"/>
-                <w:bottom w:space="0" w:sz="0" w:val="nil"/>
-                <w:right w:space="0" w:sz="0" w:val="nil"/>
-                <w:between w:space="0" w:sz="0" w:val="nil"/>
-              </w:pBdr>
-              <w:shd w:fill="auto" w:val="clear"/>
-              <w:spacing w:after="0" w:before="0" w:line="240" w:lineRule="auto"/>
-              <w:ind w:left="720" w:right="0" w:hanging="360"/>
-              <w:jc w:val="left"/>
-              <w:rPr>
-                <w:b w:val="0"/>
-                <w:u w:val="none"/>
-              </w:rPr>
-            </w:pPr>
-            <w:r>
-              <w:rPr>
-                <w:b w:val="0"/>
-                <w:rtl w:val="0"/>
-              </w:rPr>
-              <w:t xml:space="preserve">MonoGame</w:t>
+                <w:b w:val="0"/>
+                <w:rtl w:val="0"/>
+              </w:rPr>
+              <w:t xml:space="preserve">React</w:t>
             </w:r>
             <w:r>
               <w:rPr>
@@ -1443,11 +1379,70 @@
           <w:i w:val="1"/>
           <w:rtl w:val="0"/>
         </w:rPr>
+        <w:t xml:space="preserve">December 2023 – Present: Senior Game Developer/Game Developer at Push Gaming.</w:t>
+      </w:r>
+    </w:p>
+    <w:p>
+      <w:pPr>
+        <w:rPr>
+          <w:i w:val="1"/>
+        </w:rPr>
+      </w:pPr>
+      <w:r>
+        <w:rPr>
+          <w:rtl w:val="0"/>
+        </w:rPr>
+      </w:r>
+    </w:p>
+    <w:p>
+      <w:pPr>
+        <w:rPr/>
+      </w:pPr>
+      <w:r>
+        <w:rPr>
+          <w:rtl w:val="0"/>
+        </w:rPr>
+        <w:t xml:space="preserve">I joined as a Game Developer as part of the Features team working on their in-house editor, working mostly with TypeScript and some React for elements of the Editor UI. I then moved to the Distributions and Maintenance team and worked more on the game client hands on, making changes and bug fixes, and then deploying games into new markets as well as handling deployments of games to existing markets. After becoming Senior Dev I handled the devs in my team, making sure they are supported in work assigned to them, while continuing to be a part of maintaining all released games in existing and new markets, as well as helping out in other areas such as deployments within the studio teams.</w:t>
+      </w:r>
+    </w:p>
+    <w:p>
+      <w:pPr>
+        <w:rPr/>
+      </w:pPr>
+      <w:r>
+        <w:rPr>
+          <w:rtl w:val="0"/>
+        </w:rPr>
+      </w:r>
+    </w:p>
+    <w:p>
+      <w:pPr>
+        <w:rPr>
+          <w:i w:val="1"/>
+        </w:rPr>
+      </w:pPr>
+      <w:r>
+        <w:rPr>
+          <w:i w:val="1"/>
+          <w:rtl w:val="0"/>
+        </w:rPr>
         <w:t xml:space="preserve">October 2019 – December 2022: Principle Developer/Senior Games Developer/Games Developer/Junior Games Developer at Live 5 Ltd.</w:t>
       </w:r>
     </w:p>
     <w:p>
       <w:pPr>
+        <w:rPr>
+          <w:i w:val="1"/>
+        </w:rPr>
+      </w:pPr>
+      <w:r>
+        <w:rPr>
+          <w:rtl w:val="0"/>
+        </w:rPr>
+      </w:r>
+    </w:p>
+    <w:p>
+      <w:pPr>
         <w:rPr/>
       </w:pPr>
       <w:r>
@@ -1465,6 +1460,7 @@
         <w:rPr>
           <w:rtl w:val="0"/>
         </w:rPr>
+        <w:t xml:space="preserve">Have worked on several slot games as either the lead/solo developer, or alongside other developers to either help get a game to a better place, or to support and help another developer to learn the existing systems better.</w:t>
       </w:r>
     </w:p>
     <w:p>
@@ -1479,17 +1475,6 @@
     </w:p>
     <w:p>
       <w:pPr>
-        <w:rPr/>
-      </w:pPr>
-      <w:r>
-        <w:rPr>
-          <w:rtl w:val="0"/>
-        </w:rPr>
-        <w:t xml:space="preserve">Have worked on several slot games as either the lead/solo developer, or alongside other developers to either help get a game to a better place, or to support and help another developer to learn the existing systems better.</w:t>
-      </w:r>
-    </w:p>
-    <w:p>
-      <w:pPr>
         <w:rPr>
           <w:i w:val="1"/>
         </w:rPr>
@@ -1504,7 +1489,21 @@
     </w:p>
     <w:p>
       <w:pPr>
-        <w:rPr/>
+        <w:rPr>
+          <w:i w:val="1"/>
+        </w:rPr>
+      </w:pPr>
+      <w:r>
+        <w:rPr>
+          <w:rtl w:val="0"/>
+        </w:rPr>
+      </w:r>
+    </w:p>
+    <w:p>
+      <w:pPr>
+        <w:rPr>
+          <w:i w:val="1"/>
+        </w:rPr>
       </w:pPr>
       <w:r>
         <w:rPr>
@@ -1512,30 +1511,10 @@
         </w:rPr>
         <w:t xml:space="preserve">I worked full-time, finding bugs and issues in a game and using in-house software to record and write up information about the bug to help the developers fix and improve the game. This also included doing scripts and sweeps, and working on different builds of a game on different platforms, and across single player and multiplayer testing. Testing included both general and focused areas of test, and I also travelled up to Rockstar North for training and testing in my specified area.</w:t>
       </w:r>
-    </w:p>
-    <w:p>
-      <w:pPr>
-        <w:rPr/>
-      </w:pPr>
-      <w:r>
-        <w:rPr>
-          <w:rtl w:val="0"/>
-        </w:rPr>
-      </w:r>
-    </w:p>
-    <w:p>
-      <w:pPr>
-        <w:widowControl w:val="1"/>
-        <w:rPr>
-          <w:i w:val="1"/>
-        </w:rPr>
-      </w:pPr>
-      <w:r>
-        <w:rPr>
-          <w:i w:val="1"/>
-          <w:rtl w:val="0"/>
-        </w:rPr>
-        <w:t xml:space="preserve">October 2009 – December 2016: Food Service Assistant at Ken’s Takeaway</w:t>
+      <w:r>
+        <w:rPr>
+          <w:rtl w:val="0"/>
+        </w:rPr>
       </w:r>
     </w:p>
     <w:p>
@@ -1579,7 +1558,7 @@
         <w:rPr>
           <w:rtl w:val="0"/>
         </w:rPr>
-        <w:t xml:space="preserve">I always aspire to further my programming skills as well as my knowledge and understanding of the production of a game or app, and of the games industry. More recently I have been learning and using C# within MonoGame for my own personal projects. I have a keen interest in video games, both playing them in my spare time, and creating them. As well as video games, my hobbies also include playing the guitar, watching anime, Marvel films, and 3D printing.</w:t>
+        <w:t xml:space="preserve">I always aspire to further my programming skills as well as my knowledge and understanding of the production of a game or app, and of the games industry. I have a keen interest in video games, both playing them in my spare time, and creating them. More recently I have been using Godot for my own personal projects and learning. As well as video games, my hobbies also include playing the guitar, and I have a large interest in Japan and Japanese culture, and enjoy watching anime, tv shows and youtube videos, and going to conventions.</w:t>
       </w:r>
     </w:p>
     <w:p>
@@ -1605,8 +1584,8 @@
       </w:r>
     </w:p>
     <w:sectPr>
-      <w:headerReference r:id="rId8" w:type="default"/>
-      <w:footerReference r:id="rId9" w:type="default"/>
+      <w:headerReference r:id="rId7" w:type="default"/>
+      <w:footerReference r:id="rId8" w:type="default"/>
       <w:pgSz w:h="16837" w:w="11905" w:orient="portrait"/>
       <w:pgMar w:bottom="720" w:top="720" w:left="720" w:right="720" w:header="283.46456692913387" w:footer="283.46456692913387"/>
       <w:pgNumType w:start="1"/>
@@ -1616,7 +1595,7 @@
 </file>
 
 <file path=word/footer1.xml><?xml version="1.0" encoding="utf-8"?>
-<w:ftr xmlns:mc="http://schemas.openxmlformats.org/markup-compatibility/2006" xmlns:o="urn:schemas-microsoft-com:office:office" xmlns:r="http://schemas.openxmlformats.org/officeDocument/2006/relationships" xmlns:m="http://schemas.openxmlformats.org/officeDocument/2006/math" xmlns:v="urn:schemas-microsoft-com:vml" xmlns:wp="http://schemas.openxmlformats.org/drawingml/2006/wordprocessingDrawing" xmlns:w10="urn:schemas-microsoft-com:office:word" xmlns:w="http://schemas.openxmlformats.org/wordprocessingml/2006/main" xmlns:wne="http://schemas.microsoft.com/office/word/2006/wordml" xmlns:sl="http://schemas.openxmlformats.org/schemaLibrary/2006/main" xmlns:a="http://schemas.openxmlformats.org/drawingml/2006/main" xmlns:pic="http://schemas.openxmlformats.org/drawingml/2006/picture" xmlns:c="http://schemas.openxmlformats.org/drawingml/2006/chart" xmlns:lc="http://schemas.openxmlformats.org/drawingml/2006/lockedCanvas" xmlns:dgm="http://schemas.openxmlformats.org/drawingml/2006/diagram" xmlns:wps="http://schemas.microsoft.com/office/word/2010/wordprocessingShape" xmlns:wpg="http://schemas.microsoft.com/office/word/2010/wordprocessingGroup" xmlns:w14="http://schemas.microsoft.com/office/word/2010/wordml" xmlns:w15="http://schemas.microsoft.com/office/word/2012/wordml">
+<w:ftr xmlns:mc="http://schemas.openxmlformats.org/markup-compatibility/2006" xmlns:o="urn:schemas-microsoft-com:office:office" xmlns:r="http://schemas.openxmlformats.org/officeDocument/2006/relationships" xmlns:m="http://schemas.openxmlformats.org/officeDocument/2006/math" xmlns:v="urn:schemas-microsoft-com:vml" xmlns:wp="http://schemas.openxmlformats.org/drawingml/2006/wordprocessingDrawing" xmlns:w10="urn:schemas-microsoft-com:office:word" xmlns:w="http://schemas.openxmlformats.org/wordprocessingml/2006/main" xmlns:wne="http://schemas.microsoft.com/office/word/2006/wordml" xmlns:sl="http://schemas.openxmlformats.org/schemaLibrary/2006/main" xmlns:a="http://schemas.openxmlformats.org/drawingml/2006/main" xmlns:pic="http://schemas.openxmlformats.org/drawingml/2006/picture" xmlns:c="http://schemas.openxmlformats.org/drawingml/2006/chart" xmlns:lc="http://schemas.openxmlformats.org/drawingml/2006/lockedCanvas" xmlns:dgm="http://schemas.openxmlformats.org/drawingml/2006/diagram" xmlns:wps="http://schemas.microsoft.com/office/word/2010/wordprocessingShape" xmlns:wpg="http://schemas.microsoft.com/office/word/2010/wordprocessingGroup" xmlns:w14="http://schemas.microsoft.com/office/word/2010/wordml" xmlns:w15="http://schemas.microsoft.com/office/word/2012/wordml" xmlns:w16="http://schemas.microsoft.com/office/word/2018/wordml" xmlns:w16cex="http://schemas.microsoft.com/office/word/2018/wordml/cex" xmlns:w16cid="http://schemas.microsoft.com/office/word/2016/wordml/cid" xmlns="http://schemas.microsoft.com/office/tasks/2019/documenttasks" xmlns:cr="http://schemas.microsoft.com/office/comments/2020/reactions">
   <w:p>
     <w:pPr>
       <w:keepNext w:val="0"/>
@@ -1859,7 +1838,7 @@
 </file>
 
 <file path=word/header1.xml><?xml version="1.0" encoding="utf-8"?>
-<w:hdr xmlns:mc="http://schemas.openxmlformats.org/markup-compatibility/2006" xmlns:o="urn:schemas-microsoft-com:office:office" xmlns:r="http://schemas.openxmlformats.org/officeDocument/2006/relationships" xmlns:m="http://schemas.openxmlformats.org/officeDocument/2006/math" xmlns:v="urn:schemas-microsoft-com:vml" xmlns:wp="http://schemas.openxmlformats.org/drawingml/2006/wordprocessingDrawing" xmlns:w10="urn:schemas-microsoft-com:office:word" xmlns:w="http://schemas.openxmlformats.org/wordprocessingml/2006/main" xmlns:wne="http://schemas.microsoft.com/office/word/2006/wordml" xmlns:sl="http://schemas.openxmlformats.org/schemaLibrary/2006/main" xmlns:a="http://schemas.openxmlformats.org/drawingml/2006/main" xmlns:pic="http://schemas.openxmlformats.org/drawingml/2006/picture" xmlns:c="http://schemas.openxmlformats.org/drawingml/2006/chart" xmlns:lc="http://schemas.openxmlformats.org/drawingml/2006/lockedCanvas" xmlns:dgm="http://schemas.openxmlformats.org/drawingml/2006/diagram" xmlns:wps="http://schemas.microsoft.com/office/word/2010/wordprocessingShape" xmlns:wpg="http://schemas.microsoft.com/office/word/2010/wordprocessingGroup" xmlns:w14="http://schemas.microsoft.com/office/word/2010/wordml" xmlns:w15="http://schemas.microsoft.com/office/word/2012/wordml">
+<w:hdr xmlns:mc="http://schemas.openxmlformats.org/markup-compatibility/2006" xmlns:o="urn:schemas-microsoft-com:office:office" xmlns:r="http://schemas.openxmlformats.org/officeDocument/2006/relationships" xmlns:m="http://schemas.openxmlformats.org/officeDocument/2006/math" xmlns:v="urn:schemas-microsoft-com:vml" xmlns:wp="http://schemas.openxmlformats.org/drawingml/2006/wordprocessingDrawing" xmlns:w10="urn:schemas-microsoft-com:office:word" xmlns:w="http://schemas.openxmlformats.org/wordprocessingml/2006/main" xmlns:wne="http://schemas.microsoft.com/office/word/2006/wordml" xmlns:sl="http://schemas.openxmlformats.org/schemaLibrary/2006/main" xmlns:a="http://schemas.openxmlformats.org/drawingml/2006/main" xmlns:pic="http://schemas.openxmlformats.org/drawingml/2006/picture" xmlns:c="http://schemas.openxmlformats.org/drawingml/2006/chart" xmlns:lc="http://schemas.openxmlformats.org/drawingml/2006/lockedCanvas" xmlns:dgm="http://schemas.openxmlformats.org/drawingml/2006/diagram" xmlns:wps="http://schemas.microsoft.com/office/word/2010/wordprocessingShape" xmlns:wpg="http://schemas.microsoft.com/office/word/2010/wordprocessingGroup" xmlns:w14="http://schemas.microsoft.com/office/word/2010/wordml" xmlns:w15="http://schemas.microsoft.com/office/word/2012/wordml" xmlns:w16="http://schemas.microsoft.com/office/word/2018/wordml" xmlns:w16cex="http://schemas.microsoft.com/office/word/2018/wordml/cex" xmlns:w16cid="http://schemas.microsoft.com/office/word/2016/wordml/cid" xmlns="http://schemas.microsoft.com/office/tasks/2019/documenttasks" xmlns:cr="http://schemas.microsoft.com/office/comments/2020/reactions">
   <w:p>
     <w:pPr>
       <w:keepNext w:val="0"/>
@@ -2090,7 +2069,7 @@
 </file>
 
 <file path=word/numbering.xml><?xml version="1.0" encoding="utf-8"?>
-<w:numbering xmlns:mc="http://schemas.openxmlformats.org/markup-compatibility/2006" xmlns:o="urn:schemas-microsoft-com:office:office" xmlns:r="http://schemas.openxmlformats.org/officeDocument/2006/relationships" xmlns:m="http://schemas.openxmlformats.org/officeDocument/2006/math" xmlns:v="urn:schemas-microsoft-com:vml" xmlns:wp="http://schemas.openxmlformats.org/drawingml/2006/wordprocessingDrawing" xmlns:w10="urn:schemas-microsoft-com:office:word" xmlns:w="http://schemas.openxmlformats.org/wordprocessingml/2006/main" xmlns:wne="http://schemas.microsoft.com/office/word/2006/wordml" xmlns:sl="http://schemas.openxmlformats.org/schemaLibrary/2006/main" xmlns:a="http://schemas.openxmlformats.org/drawingml/2006/main" xmlns:pic="http://schemas.openxmlformats.org/drawingml/2006/picture" xmlns:c="http://schemas.openxmlformats.org/drawingml/2006/chart" xmlns:lc="http://schemas.openxmlformats.org/drawingml/2006/lockedCanvas" xmlns:dgm="http://schemas.openxmlformats.org/drawingml/2006/diagram" xmlns:wps="http://schemas.microsoft.com/office/word/2010/wordprocessingShape" xmlns:wpg="http://schemas.microsoft.com/office/word/2010/wordprocessingGroup" xmlns:w14="http://schemas.microsoft.com/office/word/2010/wordml" xmlns:w15="http://schemas.microsoft.com/office/word/2012/wordml">
+<w:numbering xmlns:mc="http://schemas.openxmlformats.org/markup-compatibility/2006" xmlns:o="urn:schemas-microsoft-com:office:office" xmlns:r="http://schemas.openxmlformats.org/officeDocument/2006/relationships" xmlns:m="http://schemas.openxmlformats.org/officeDocument/2006/math" xmlns:v="urn:schemas-microsoft-com:vml" xmlns:wp="http://schemas.openxmlformats.org/drawingml/2006/wordprocessingDrawing" xmlns:w10="urn:schemas-microsoft-com:office:word" xmlns:w="http://schemas.openxmlformats.org/wordprocessingml/2006/main" xmlns:wne="http://schemas.microsoft.com/office/word/2006/wordml" xmlns:sl="http://schemas.openxmlformats.org/schemaLibrary/2006/main" xmlns:a="http://schemas.openxmlformats.org/drawingml/2006/main" xmlns:pic="http://schemas.openxmlformats.org/drawingml/2006/picture" xmlns:c="http://schemas.openxmlformats.org/drawingml/2006/chart" xmlns:lc="http://schemas.openxmlformats.org/drawingml/2006/lockedCanvas" xmlns:dgm="http://schemas.openxmlformats.org/drawingml/2006/diagram" xmlns:wps="http://schemas.microsoft.com/office/word/2010/wordprocessingShape" xmlns:wpg="http://schemas.microsoft.com/office/word/2010/wordprocessingGroup" xmlns:w14="http://schemas.microsoft.com/office/word/2010/wordml" xmlns:w15="http://schemas.microsoft.com/office/word/2012/wordml" xmlns:w16="http://schemas.microsoft.com/office/word/2018/wordml" xmlns:w16cex="http://schemas.microsoft.com/office/word/2018/wordml/cex" xmlns:w16cid="http://schemas.microsoft.com/office/word/2016/wordml/cid" xmlns="http://schemas.microsoft.com/office/tasks/2019/documenttasks" xmlns:cr="http://schemas.microsoft.com/office/comments/2020/reactions">
   <w:abstractNum w:abstractNumId="1">
     <w:lvl w:ilvl="0">
       <w:start w:val="1"/>
@@ -2208,7 +2187,7 @@
 </file>
 
 <file path=word/styles.xml><?xml version="1.0" encoding="utf-8"?>
-<w:styles xmlns:mc="http://schemas.openxmlformats.org/markup-compatibility/2006" xmlns:o="urn:schemas-microsoft-com:office:office" xmlns:r="http://schemas.openxmlformats.org/officeDocument/2006/relationships" xmlns:m="http://schemas.openxmlformats.org/officeDocument/2006/math" xmlns:v="urn:schemas-microsoft-com:vml" xmlns:wp="http://schemas.openxmlformats.org/drawingml/2006/wordprocessingDrawing" xmlns:w10="urn:schemas-microsoft-com:office:word" xmlns:w="http://schemas.openxmlformats.org/wordprocessingml/2006/main" xmlns:wne="http://schemas.microsoft.com/office/word/2006/wordml" xmlns:sl="http://schemas.openxmlformats.org/schemaLibrary/2006/main" xmlns:a="http://schemas.openxmlformats.org/drawingml/2006/main" xmlns:pic="http://schemas.openxmlformats.org/drawingml/2006/picture" xmlns:c="http://schemas.openxmlformats.org/drawingml/2006/chart" xmlns:lc="http://schemas.openxmlformats.org/drawingml/2006/lockedCanvas" xmlns:dgm="http://schemas.openxmlformats.org/drawingml/2006/diagram" xmlns:wps="http://schemas.microsoft.com/office/word/2010/wordprocessingShape" xmlns:wpg="http://schemas.microsoft.com/office/word/2010/wordprocessingGroup" xmlns:w14="http://schemas.microsoft.com/office/word/2010/wordml" xmlns:w15="http://schemas.microsoft.com/office/word/2012/wordml">
+<w:styles xmlns:mc="http://schemas.openxmlformats.org/markup-compatibility/2006" xmlns:o="urn:schemas-microsoft-com:office:office" xmlns:r="http://schemas.openxmlformats.org/officeDocument/2006/relationships" xmlns:m="http://schemas.openxmlformats.org/officeDocument/2006/math" xmlns:v="urn:schemas-microsoft-com:vml" xmlns:wp="http://schemas.openxmlformats.org/drawingml/2006/wordprocessingDrawing" xmlns:w10="urn:schemas-microsoft-com:office:word" xmlns:w="http://schemas.openxmlformats.org/wordprocessingml/2006/main" xmlns:wne="http://schemas.microsoft.com/office/word/2006/wordml" xmlns:sl="http://schemas.openxmlformats.org/schemaLibrary/2006/main" xmlns:a="http://schemas.openxmlformats.org/drawingml/2006/main" xmlns:pic="http://schemas.openxmlformats.org/drawingml/2006/picture" xmlns:c="http://schemas.openxmlformats.org/drawingml/2006/chart" xmlns:lc="http://schemas.openxmlformats.org/drawingml/2006/lockedCanvas" xmlns:dgm="http://schemas.openxmlformats.org/drawingml/2006/diagram" xmlns:wps="http://schemas.microsoft.com/office/word/2010/wordprocessingShape" xmlns:wpg="http://schemas.microsoft.com/office/word/2010/wordprocessingGroup" xmlns:w14="http://schemas.microsoft.com/office/word/2010/wordml" xmlns:w15="http://schemas.microsoft.com/office/word/2012/wordml" xmlns:w16="http://schemas.microsoft.com/office/word/2018/wordml" xmlns:w16cex="http://schemas.microsoft.com/office/word/2018/wordml/cex" xmlns:w16cid="http://schemas.microsoft.com/office/word/2016/wordml/cid" xmlns="http://schemas.microsoft.com/office/tasks/2019/documenttasks" xmlns:cr="http://schemas.microsoft.com/office/comments/2020/reactions">
   <w:docDefaults>
     <w:rPrDefault>
       <w:rPr>
@@ -2227,7 +2206,7 @@
     <w:name w:val="normal"/>
   </w:style>
   <w:style w:type="table" w:styleId="TableNormal" w:default="1">
-    <w:name w:val="Table Normal"/>
+    <w:name w:val="TableNormal"/>
   </w:style>
   <w:style w:type="paragraph" w:styleId="Heading1">
     <w:name w:val="heading 1"/>
@@ -2329,860 +2308,6 @@
       <w:sz w:val="28"/>
       <w:szCs w:val="28"/>
     </w:rPr>
-  </w:style>
-  <w:style w:type="paragraph" w:styleId="Normal" w:default="1">
-    <w:name w:val="Normal"/>
-    <w:qFormat w:val="1"/>
-    <w:pPr>
-      <w:widowControl w:val="0"/>
-      <w:autoSpaceDE w:val="0"/>
-      <w:autoSpaceDN w:val="0"/>
-      <w:adjustRightInd w:val="0"/>
-      <w:spacing w:after="0" w:line="240" w:lineRule="auto"/>
-    </w:pPr>
-    <w:rPr>
-      <w:rFonts w:ascii="Times New Roman" w:hAnsi="Times New Roman"/>
-      <w:sz w:val="24"/>
-      <w:szCs w:val="24"/>
-    </w:rPr>
-  </w:style>
-  <w:style w:type="paragraph" w:styleId="Heading1">
-    <w:name w:val="heading 1"/>
-    <w:basedOn w:val="Normal"/>
-    <w:next w:val="Normal"/>
-    <w:link w:val="Heading1Char"/>
-    <w:uiPriority w:val="99"/>
-    <w:qFormat w:val="1"/>
-    <w:pPr>
-      <w:spacing w:after="60" w:before="440"/>
-      <w:outlineLvl w:val="0"/>
-    </w:pPr>
-    <w:rPr>
-      <w:rFonts w:ascii="Arial" w:cs="Arial" w:hAnsi="Arial"/>
-      <w:b w:val="1"/>
-      <w:bCs w:val="1"/>
-      <w:sz w:val="34"/>
-      <w:szCs w:val="34"/>
-    </w:rPr>
-  </w:style>
-  <w:style w:type="paragraph" w:styleId="Heading2">
-    <w:name w:val="heading 2"/>
-    <w:basedOn w:val="Normal"/>
-    <w:next w:val="Normal"/>
-    <w:link w:val="Heading2Char"/>
-    <w:uiPriority w:val="99"/>
-    <w:qFormat w:val="1"/>
-    <w:pPr>
-      <w:spacing w:after="60" w:before="440"/>
-      <w:outlineLvl w:val="1"/>
-    </w:pPr>
-    <w:rPr>
-      <w:rFonts w:ascii="Arial" w:cs="Arial" w:hAnsi="Arial"/>
-      <w:b w:val="1"/>
-      <w:bCs w:val="1"/>
-      <w:sz w:val="28"/>
-      <w:szCs w:val="28"/>
-    </w:rPr>
-  </w:style>
-  <w:style w:type="paragraph" w:styleId="Heading3">
-    <w:name w:val="heading 3"/>
-    <w:basedOn w:val="Normal"/>
-    <w:next w:val="Normal"/>
-    <w:link w:val="Heading3Char"/>
-    <w:uiPriority w:val="99"/>
-    <w:qFormat w:val="1"/>
-    <w:pPr>
-      <w:spacing w:after="60" w:before="440"/>
-      <w:outlineLvl w:val="2"/>
-    </w:pPr>
-    <w:rPr>
-      <w:rFonts w:ascii="Arial" w:cs="Arial" w:hAnsi="Arial"/>
-      <w:b w:val="1"/>
-      <w:bCs w:val="1"/>
-    </w:rPr>
-  </w:style>
-  <w:style w:type="paragraph" w:styleId="Heading4">
-    <w:name w:val="heading 4"/>
-    <w:basedOn w:val="Normal"/>
-    <w:next w:val="Normal"/>
-    <w:link w:val="Heading4Char"/>
-    <w:uiPriority w:val="99"/>
-    <w:qFormat w:val="1"/>
-    <w:pPr>
-      <w:spacing w:after="60" w:before="440"/>
-      <w:outlineLvl w:val="3"/>
-    </w:pPr>
-    <w:rPr>
-      <w:rFonts w:ascii="Arial" w:cs="Arial" w:hAnsi="Arial"/>
-      <w:b w:val="1"/>
-      <w:bCs w:val="1"/>
-    </w:rPr>
-  </w:style>
-  <w:style w:type="character" w:styleId="DefaultParagraphFont" w:default="1">
-    <w:name w:val="Default Paragraph Font"/>
-    <w:uiPriority w:val="1"/>
-    <w:semiHidden w:val="1"/>
-    <w:unhideWhenUsed w:val="1"/>
-  </w:style>
-  <w:style w:type="table" w:styleId="TableNormal" w:default="1">
-    <w:name w:val="Normal Table"/>
-    <w:uiPriority w:val="99"/>
-    <w:semiHidden w:val="1"/>
-    <w:unhideWhenUsed w:val="1"/>
-    <w:tblPr>
-      <w:tblInd w:w="0.0" w:type="dxa"/>
-      <w:tblCellMar>
-        <w:top w:w="0.0" w:type="dxa"/>
-        <w:left w:w="108.0" w:type="dxa"/>
-        <w:bottom w:w="0.0" w:type="dxa"/>
-        <w:right w:w="108.0" w:type="dxa"/>
-      </w:tblCellMar>
-    </w:tblPr>
-  </w:style>
-  <w:style w:type="numbering" w:styleId="NoList" w:default="1">
-    <w:name w:val="No List"/>
-    <w:uiPriority w:val="99"/>
-    <w:semiHidden w:val="1"/>
-    <w:unhideWhenUsed w:val="1"/>
-  </w:style>
-  <w:style w:type="character" w:styleId="Heading1Char" w:customStyle="1">
-    <w:name w:val="Heading 1 Char"/>
-    <w:basedOn w:val="DefaultParagraphFont"/>
-    <w:link w:val="Heading1"/>
-    <w:uiPriority w:val="9"/>
-    <w:locked w:val="1"/>
-    <w:rPr>
-      <w:rFonts w:cs="Times New Roman" w:asciiTheme="majorHAnsi" w:eastAsiaTheme="majorEastAsia" w:hAnsiTheme="majorHAnsi"/>
-      <w:b w:val="1"/>
-      <w:bCs w:val="1"/>
-      <w:kern w:val="32"/>
-      <w:sz w:val="32"/>
-      <w:szCs w:val="32"/>
-    </w:rPr>
-  </w:style>
-  <w:style w:type="character" w:styleId="Heading2Char" w:customStyle="1">
-    <w:name w:val="Heading 2 Char"/>
-    <w:basedOn w:val="DefaultParagraphFont"/>
-    <w:link w:val="Heading2"/>
-    <w:uiPriority w:val="9"/>
-    <w:semiHidden w:val="1"/>
-    <w:locked w:val="1"/>
-    <w:rPr>
-      <w:rFonts w:cs="Times New Roman" w:asciiTheme="majorHAnsi" w:eastAsiaTheme="majorEastAsia" w:hAnsiTheme="majorHAnsi"/>
-      <w:b w:val="1"/>
-      <w:bCs w:val="1"/>
-      <w:i w:val="1"/>
-      <w:iCs w:val="1"/>
-      <w:sz w:val="28"/>
-      <w:szCs w:val="28"/>
-    </w:rPr>
-  </w:style>
-  <w:style w:type="character" w:styleId="Heading3Char" w:customStyle="1">
-    <w:name w:val="Heading 3 Char"/>
-    <w:basedOn w:val="DefaultParagraphFont"/>
-    <w:link w:val="Heading3"/>
-    <w:uiPriority w:val="9"/>
-    <w:semiHidden w:val="1"/>
-    <w:locked w:val="1"/>
-    <w:rPr>
-      <w:rFonts w:cs="Times New Roman" w:asciiTheme="majorHAnsi" w:eastAsiaTheme="majorEastAsia" w:hAnsiTheme="majorHAnsi"/>
-      <w:b w:val="1"/>
-      <w:bCs w:val="1"/>
-      <w:sz w:val="26"/>
-      <w:szCs w:val="26"/>
-    </w:rPr>
-  </w:style>
-  <w:style w:type="character" w:styleId="Heading4Char" w:customStyle="1">
-    <w:name w:val="Heading 4 Char"/>
-    <w:basedOn w:val="DefaultParagraphFont"/>
-    <w:link w:val="Heading4"/>
-    <w:uiPriority w:val="9"/>
-    <w:semiHidden w:val="1"/>
-    <w:locked w:val="1"/>
-    <w:rPr>
-      <w:rFonts w:cs="Times New Roman"/>
-      <w:b w:val="1"/>
-      <w:bCs w:val="1"/>
-      <w:sz w:val="28"/>
-      <w:szCs w:val="28"/>
-    </w:rPr>
-  </w:style>
-  <w:style w:type="paragraph" w:styleId="Contents1" w:customStyle="1">
-    <w:name w:val="Contents 1"/>
-    <w:basedOn w:val="Normal"/>
-    <w:next w:val="Normal"/>
-    <w:pPr>
-      <w:ind w:left="720" w:hanging="431"/>
-    </w:pPr>
-  </w:style>
-  <w:style w:type="paragraph" w:styleId="Contents2" w:customStyle="1">
-    <w:name w:val="Contents 2"/>
-    <w:basedOn w:val="Normal"/>
-    <w:next w:val="Normal"/>
-    <w:uiPriority w:val="99"/>
-    <w:pPr>
-      <w:ind w:left="1440" w:hanging="431"/>
-    </w:pPr>
-  </w:style>
-  <w:style w:type="paragraph" w:styleId="Contents3" w:customStyle="1">
-    <w:name w:val="Contents 3"/>
-    <w:basedOn w:val="Normal"/>
-    <w:next w:val="Normal"/>
-    <w:uiPriority w:val="99"/>
-    <w:pPr>
-      <w:ind w:left="2160" w:hanging="431"/>
-    </w:pPr>
-  </w:style>
-  <w:style w:type="paragraph" w:styleId="LowerRomanList" w:customStyle="1">
-    <w:name w:val="Lower Roman List"/>
-    <w:basedOn w:val="Normal"/>
-    <w:uiPriority w:val="99"/>
-    <w:pPr>
-      <w:ind w:left="720" w:hanging="431"/>
-    </w:pPr>
-  </w:style>
-  <w:style w:type="paragraph" w:styleId="NumberedHeading1" w:customStyle="1">
-    <w:name w:val="Numbered Heading 1"/>
-    <w:basedOn w:val="Heading1"/>
-    <w:next w:val="Normal"/>
-    <w:uiPriority w:val="99"/>
-    <w:pPr>
-      <w:tabs>
-        <w:tab w:val="left" w:pos="431"/>
-      </w:tabs>
-      <w:spacing w:after="0" w:before="0"/>
-      <w:outlineLvl w:val="9"/>
-    </w:pPr>
-    <w:rPr>
-      <w:rFonts w:ascii="Times New Roman" w:cs="Times New Roman" w:hAnsi="Times New Roman"/>
-      <w:b w:val="0"/>
-      <w:bCs w:val="0"/>
-      <w:sz w:val="24"/>
-      <w:szCs w:val="24"/>
-    </w:rPr>
-  </w:style>
-  <w:style w:type="paragraph" w:styleId="NumberedHeading2" w:customStyle="1">
-    <w:name w:val="Numbered Heading 2"/>
-    <w:basedOn w:val="Heading2"/>
-    <w:next w:val="Normal"/>
-    <w:uiPriority w:val="99"/>
-    <w:pPr>
-      <w:tabs>
-        <w:tab w:val="left" w:pos="431"/>
-      </w:tabs>
-      <w:spacing w:after="0" w:before="0"/>
-      <w:outlineLvl w:val="9"/>
-    </w:pPr>
-    <w:rPr>
-      <w:rFonts w:ascii="Times New Roman" w:cs="Times New Roman" w:hAnsi="Times New Roman"/>
-      <w:b w:val="0"/>
-      <w:bCs w:val="0"/>
-      <w:sz w:val="24"/>
-      <w:szCs w:val="24"/>
-    </w:rPr>
-  </w:style>
-  <w:style w:type="paragraph" w:styleId="SquareList" w:customStyle="1">
-    <w:name w:val="Square List"/>
-    <w:uiPriority w:val="99"/>
-    <w:pPr>
-      <w:widowControl w:val="0"/>
-      <w:autoSpaceDE w:val="0"/>
-      <w:autoSpaceDN w:val="0"/>
-      <w:adjustRightInd w:val="0"/>
-      <w:spacing w:after="0" w:line="240" w:lineRule="auto"/>
-      <w:ind w:left="720" w:hanging="431"/>
-    </w:pPr>
-    <w:rPr>
-      <w:rFonts w:ascii="Times New Roman" w:hAnsi="Times New Roman"/>
-      <w:sz w:val="24"/>
-      <w:szCs w:val="24"/>
-    </w:rPr>
-  </w:style>
-  <w:style w:type="paragraph" w:styleId="EndnoteText">
-    <w:name w:val="endnote text"/>
-    <w:basedOn w:val="Normal"/>
-    <w:link w:val="EndnoteTextChar"/>
-    <w:uiPriority w:val="99"/>
-    <w:semiHidden w:val="1"/>
-    <w:unhideWhenUsed w:val="1"/>
-    <w:pPr>
-      <w:widowControl w:val="1"/>
-      <w:autoSpaceDE w:val="1"/>
-      <w:autoSpaceDN w:val="1"/>
-      <w:adjustRightInd w:val="1"/>
-      <w:spacing w:after="200" w:line="276" w:lineRule="auto"/>
-    </w:pPr>
-    <w:rPr>
-      <w:rFonts w:asciiTheme="minorHAnsi" w:hAnsiTheme="minorHAnsi"/>
-      <w:sz w:val="20"/>
-      <w:szCs w:val="20"/>
-    </w:rPr>
-  </w:style>
-  <w:style w:type="character" w:styleId="EndnoteTextChar" w:customStyle="1">
-    <w:name w:val="Endnote Text Char"/>
-    <w:basedOn w:val="DefaultParagraphFont"/>
-    <w:link w:val="EndnoteText"/>
-    <w:uiPriority w:val="99"/>
-    <w:semiHidden w:val="1"/>
-    <w:locked w:val="1"/>
-    <w:rPr>
-      <w:rFonts w:cs="Times New Roman"/>
-      <w:sz w:val="20"/>
-      <w:szCs w:val="20"/>
-    </w:rPr>
-  </w:style>
-  <w:style w:type="paragraph" w:styleId="Contents4" w:customStyle="1">
-    <w:name w:val="Contents 4"/>
-    <w:basedOn w:val="Normal"/>
-    <w:next w:val="Normal"/>
-    <w:uiPriority w:val="99"/>
-    <w:pPr>
-      <w:ind w:left="2880" w:hanging="431"/>
-    </w:pPr>
-  </w:style>
-  <w:style w:type="paragraph" w:styleId="DiamondList" w:customStyle="1">
-    <w:name w:val="Diamond List"/>
-    <w:uiPriority w:val="99"/>
-    <w:pPr>
-      <w:widowControl w:val="0"/>
-      <w:autoSpaceDE w:val="0"/>
-      <w:autoSpaceDN w:val="0"/>
-      <w:adjustRightInd w:val="0"/>
-      <w:spacing w:after="0" w:line="240" w:lineRule="auto"/>
-      <w:ind w:left="720" w:hanging="431"/>
-    </w:pPr>
-    <w:rPr>
-      <w:rFonts w:ascii="Times New Roman" w:hAnsi="Times New Roman"/>
-      <w:sz w:val="24"/>
-      <w:szCs w:val="24"/>
-    </w:rPr>
-  </w:style>
-  <w:style w:type="paragraph" w:styleId="NumberedList" w:customStyle="1">
-    <w:name w:val="Numbered List"/>
-    <w:uiPriority w:val="99"/>
-    <w:pPr>
-      <w:widowControl w:val="0"/>
-      <w:autoSpaceDE w:val="0"/>
-      <w:autoSpaceDN w:val="0"/>
-      <w:adjustRightInd w:val="0"/>
-      <w:spacing w:after="0" w:line="240" w:lineRule="auto"/>
-      <w:ind w:left="720" w:hanging="431"/>
-    </w:pPr>
-    <w:rPr>
-      <w:rFonts w:ascii="Times New Roman" w:hAnsi="Times New Roman"/>
-      <w:sz w:val="24"/>
-      <w:szCs w:val="24"/>
-    </w:rPr>
-  </w:style>
-  <w:style w:type="character" w:styleId="Reference" w:customStyle="1">
-    <w:name w:val="Reference"/>
-    <w:uiPriority w:val="99"/>
-    <w:rPr>
-      <w:sz w:val="20"/>
-    </w:rPr>
-  </w:style>
-  <w:style w:type="paragraph" w:styleId="TriangleList" w:customStyle="1">
-    <w:name w:val="Triangle List"/>
-    <w:uiPriority w:val="99"/>
-    <w:pPr>
-      <w:widowControl w:val="0"/>
-      <w:autoSpaceDE w:val="0"/>
-      <w:autoSpaceDN w:val="0"/>
-      <w:adjustRightInd w:val="0"/>
-      <w:spacing w:after="0" w:line="240" w:lineRule="auto"/>
-      <w:ind w:left="720" w:hanging="431"/>
-    </w:pPr>
-    <w:rPr>
-      <w:rFonts w:ascii="Times New Roman" w:hAnsi="Times New Roman"/>
-      <w:sz w:val="24"/>
-      <w:szCs w:val="24"/>
-    </w:rPr>
-  </w:style>
-  <w:style w:type="paragraph" w:styleId="NumberedHeading3" w:customStyle="1">
-    <w:name w:val="Numbered Heading 3"/>
-    <w:basedOn w:val="Heading3"/>
-    <w:next w:val="Normal"/>
-    <w:uiPriority w:val="99"/>
-    <w:pPr>
-      <w:tabs>
-        <w:tab w:val="left" w:pos="431"/>
-      </w:tabs>
-      <w:spacing w:after="0" w:before="0"/>
-      <w:outlineLvl w:val="9"/>
-    </w:pPr>
-    <w:rPr>
-      <w:rFonts w:ascii="Times New Roman" w:cs="Times New Roman" w:hAnsi="Times New Roman"/>
-      <w:b w:val="0"/>
-      <w:bCs w:val="0"/>
-    </w:rPr>
-  </w:style>
-  <w:style w:type="paragraph" w:styleId="DashedList" w:customStyle="1">
-    <w:name w:val="Dashed List"/>
-    <w:uiPriority w:val="99"/>
-    <w:pPr>
-      <w:widowControl w:val="0"/>
-      <w:autoSpaceDE w:val="0"/>
-      <w:autoSpaceDN w:val="0"/>
-      <w:adjustRightInd w:val="0"/>
-      <w:spacing w:after="0" w:line="240" w:lineRule="auto"/>
-      <w:ind w:left="720" w:hanging="431"/>
-    </w:pPr>
-    <w:rPr>
-      <w:rFonts w:ascii="Times New Roman" w:hAnsi="Times New Roman"/>
-      <w:sz w:val="24"/>
-      <w:szCs w:val="24"/>
-    </w:rPr>
-  </w:style>
-  <w:style w:type="paragraph" w:styleId="UpperRomanList" w:customStyle="1">
-    <w:name w:val="Upper Roman List"/>
-    <w:basedOn w:val="NumberedList"/>
-    <w:uiPriority w:val="99"/>
-  </w:style>
-  <w:style w:type="paragraph" w:styleId="HeartList" w:customStyle="1">
-    <w:name w:val="Heart List"/>
-    <w:uiPriority w:val="99"/>
-    <w:pPr>
-      <w:widowControl w:val="0"/>
-      <w:autoSpaceDE w:val="0"/>
-      <w:autoSpaceDN w:val="0"/>
-      <w:adjustRightInd w:val="0"/>
-      <w:spacing w:after="0" w:line="240" w:lineRule="auto"/>
-      <w:ind w:left="720" w:hanging="431"/>
-    </w:pPr>
-    <w:rPr>
-      <w:rFonts w:ascii="Times New Roman" w:hAnsi="Times New Roman"/>
-      <w:sz w:val="24"/>
-      <w:szCs w:val="24"/>
-    </w:rPr>
-  </w:style>
-  <w:style w:type="paragraph" w:styleId="BoxList" w:customStyle="1">
-    <w:name w:val="Box List"/>
-    <w:uiPriority w:val="99"/>
-    <w:pPr>
-      <w:widowControl w:val="0"/>
-      <w:autoSpaceDE w:val="0"/>
-      <w:autoSpaceDN w:val="0"/>
-      <w:adjustRightInd w:val="0"/>
-      <w:spacing w:after="0" w:line="240" w:lineRule="auto"/>
-      <w:ind w:left="720" w:hanging="431"/>
-    </w:pPr>
-    <w:rPr>
-      <w:rFonts w:ascii="Times New Roman" w:hAnsi="Times New Roman"/>
-      <w:sz w:val="24"/>
-      <w:szCs w:val="24"/>
-    </w:rPr>
-  </w:style>
-  <w:style w:type="paragraph" w:styleId="UpperCaseList" w:customStyle="1">
-    <w:name w:val="Upper Case List"/>
-    <w:basedOn w:val="NumberedList"/>
-    <w:uiPriority w:val="99"/>
-  </w:style>
-  <w:style w:type="paragraph" w:styleId="BulletList" w:customStyle="1">
-    <w:name w:val="Bullet List"/>
-    <w:uiPriority w:val="99"/>
-    <w:pPr>
-      <w:widowControl w:val="0"/>
-      <w:autoSpaceDE w:val="0"/>
-      <w:autoSpaceDN w:val="0"/>
-      <w:adjustRightInd w:val="0"/>
-      <w:spacing w:after="0" w:line="240" w:lineRule="auto"/>
-      <w:ind w:left="720" w:hanging="431"/>
-    </w:pPr>
-    <w:rPr>
-      <w:rFonts w:ascii="Times New Roman" w:hAnsi="Times New Roman"/>
-      <w:sz w:val="24"/>
-      <w:szCs w:val="24"/>
-    </w:rPr>
-  </w:style>
-  <w:style w:type="paragraph" w:styleId="HandList" w:customStyle="1">
-    <w:name w:val="Hand List"/>
-    <w:uiPriority w:val="99"/>
-    <w:pPr>
-      <w:widowControl w:val="0"/>
-      <w:autoSpaceDE w:val="0"/>
-      <w:autoSpaceDN w:val="0"/>
-      <w:adjustRightInd w:val="0"/>
-      <w:spacing w:after="0" w:line="240" w:lineRule="auto"/>
-      <w:ind w:left="720" w:hanging="431"/>
-    </w:pPr>
-    <w:rPr>
-      <w:rFonts w:ascii="Times New Roman" w:hAnsi="Times New Roman"/>
-      <w:sz w:val="24"/>
-      <w:szCs w:val="24"/>
-    </w:rPr>
-  </w:style>
-  <w:style w:type="paragraph" w:styleId="FootnoteText">
-    <w:name w:val="footnote text"/>
-    <w:basedOn w:val="Normal"/>
-    <w:link w:val="FootnoteTextChar"/>
-    <w:uiPriority w:val="99"/>
-    <w:semiHidden w:val="1"/>
-    <w:unhideWhenUsed w:val="1"/>
-    <w:pPr>
-      <w:widowControl w:val="1"/>
-      <w:autoSpaceDE w:val="1"/>
-      <w:autoSpaceDN w:val="1"/>
-      <w:adjustRightInd w:val="1"/>
-      <w:spacing w:after="200" w:line="276" w:lineRule="auto"/>
-    </w:pPr>
-    <w:rPr>
-      <w:rFonts w:asciiTheme="minorHAnsi" w:hAnsiTheme="minorHAnsi"/>
-      <w:sz w:val="20"/>
-      <w:szCs w:val="20"/>
-    </w:rPr>
-  </w:style>
-  <w:style w:type="character" w:styleId="FootnoteTextChar" w:customStyle="1">
-    <w:name w:val="Footnote Text Char"/>
-    <w:basedOn w:val="DefaultParagraphFont"/>
-    <w:link w:val="FootnoteText"/>
-    <w:uiPriority w:val="99"/>
-    <w:semiHidden w:val="1"/>
-    <w:locked w:val="1"/>
-    <w:rPr>
-      <w:rFonts w:cs="Times New Roman"/>
-      <w:sz w:val="20"/>
-      <w:szCs w:val="20"/>
-    </w:rPr>
-  </w:style>
-  <w:style w:type="paragraph" w:styleId="ContentsHeader" w:customStyle="1">
-    <w:name w:val="Contents Header"/>
-    <w:basedOn w:val="Normal"/>
-    <w:next w:val="Normal"/>
-    <w:uiPriority w:val="99"/>
-    <w:pPr>
-      <w:spacing w:after="120" w:before="240"/>
-      <w:jc w:val="center"/>
-    </w:pPr>
-    <w:rPr>
-      <w:rFonts w:ascii="Arial" w:cs="Arial" w:hAnsi="Arial"/>
-      <w:b w:val="1"/>
-      <w:bCs w:val="1"/>
-      <w:sz w:val="32"/>
-      <w:szCs w:val="32"/>
-    </w:rPr>
-  </w:style>
-  <w:style w:type="paragraph" w:styleId="TickList" w:customStyle="1">
-    <w:name w:val="Tick List"/>
-    <w:uiPriority w:val="99"/>
-    <w:pPr>
-      <w:widowControl w:val="0"/>
-      <w:autoSpaceDE w:val="0"/>
-      <w:autoSpaceDN w:val="0"/>
-      <w:adjustRightInd w:val="0"/>
-      <w:spacing w:after="0" w:line="240" w:lineRule="auto"/>
-      <w:ind w:left="720" w:hanging="431"/>
-    </w:pPr>
-    <w:rPr>
-      <w:rFonts w:ascii="Times New Roman" w:hAnsi="Times New Roman"/>
-      <w:sz w:val="24"/>
-      <w:szCs w:val="24"/>
-    </w:rPr>
-  </w:style>
-  <w:style w:type="paragraph" w:styleId="LowerCaseList" w:customStyle="1">
-    <w:name w:val="Lower Case List"/>
-    <w:basedOn w:val="NumberedList"/>
-    <w:uiPriority w:val="99"/>
-  </w:style>
-  <w:style w:type="paragraph" w:styleId="BlockText">
-    <w:name w:val="Block Text"/>
-    <w:basedOn w:val="Normal"/>
-    <w:uiPriority w:val="99"/>
-    <w:pPr>
-      <w:spacing w:after="120"/>
-      <w:ind w:left="1440" w:right="1440"/>
-    </w:pPr>
-  </w:style>
-  <w:style w:type="paragraph" w:styleId="PlainText">
-    <w:name w:val="Plain Text"/>
-    <w:basedOn w:val="Normal"/>
-    <w:link w:val="PlainTextChar"/>
-    <w:uiPriority w:val="99"/>
-    <w:rPr>
-      <w:rFonts w:ascii="Courier New" w:cs="Courier New" w:hAnsi="Courier New"/>
-    </w:rPr>
-  </w:style>
-  <w:style w:type="character" w:styleId="PlainTextChar" w:customStyle="1">
-    <w:name w:val="Plain Text Char"/>
-    <w:basedOn w:val="DefaultParagraphFont"/>
-    <w:link w:val="PlainText"/>
-    <w:uiPriority w:val="99"/>
-    <w:semiHidden w:val="1"/>
-    <w:locked w:val="1"/>
-    <w:rPr>
-      <w:rFonts w:ascii="Courier New" w:cs="Courier New" w:hAnsi="Courier New"/>
-      <w:sz w:val="20"/>
-      <w:szCs w:val="20"/>
-    </w:rPr>
-  </w:style>
-  <w:style w:type="paragraph" w:styleId="SectionHeading" w:customStyle="1">
-    <w:name w:val="Section Heading"/>
-    <w:basedOn w:val="NumberedHeading1"/>
-    <w:next w:val="Normal"/>
-    <w:uiPriority w:val="99"/>
-    <w:pPr>
-      <w:tabs>
-        <w:tab w:val="clear" w:pos="431"/>
-        <w:tab w:val="left" w:pos="1584"/>
-      </w:tabs>
-    </w:pPr>
-  </w:style>
-  <w:style w:type="paragraph" w:styleId="ImpliesList" w:customStyle="1">
-    <w:name w:val="Implies List"/>
-    <w:uiPriority w:val="99"/>
-    <w:pPr>
-      <w:widowControl w:val="0"/>
-      <w:autoSpaceDE w:val="0"/>
-      <w:autoSpaceDN w:val="0"/>
-      <w:adjustRightInd w:val="0"/>
-      <w:spacing w:after="0" w:line="240" w:lineRule="auto"/>
-      <w:ind w:left="720" w:hanging="431"/>
-    </w:pPr>
-    <w:rPr>
-      <w:rFonts w:ascii="Times New Roman" w:hAnsi="Times New Roman"/>
-      <w:sz w:val="24"/>
-      <w:szCs w:val="24"/>
-    </w:rPr>
-  </w:style>
-  <w:style w:type="paragraph" w:styleId="StarList" w:customStyle="1">
-    <w:name w:val="Star List"/>
-    <w:uiPriority w:val="99"/>
-    <w:pPr>
-      <w:widowControl w:val="0"/>
-      <w:autoSpaceDE w:val="0"/>
-      <w:autoSpaceDN w:val="0"/>
-      <w:adjustRightInd w:val="0"/>
-      <w:spacing w:after="0" w:line="240" w:lineRule="auto"/>
-      <w:ind w:left="720" w:hanging="431"/>
-    </w:pPr>
-    <w:rPr>
-      <w:rFonts w:ascii="Times New Roman" w:hAnsi="Times New Roman"/>
-      <w:sz w:val="24"/>
-      <w:szCs w:val="24"/>
-    </w:rPr>
-  </w:style>
-  <w:style w:type="character" w:styleId="Reference1" w:customStyle="1">
-    <w:name w:val="Reference1"/>
-    <w:uiPriority w:val="99"/>
-    <w:rPr>
-      <w:sz w:val="20"/>
-    </w:rPr>
-  </w:style>
-  <w:style w:type="paragraph" w:styleId="ChapterHeading" w:customStyle="1">
-    <w:name w:val="Chapter Heading"/>
-    <w:basedOn w:val="NumberedHeading1"/>
-    <w:next w:val="Normal"/>
-    <w:uiPriority w:val="99"/>
-    <w:pPr>
-      <w:tabs>
-        <w:tab w:val="clear" w:pos="431"/>
-        <w:tab w:val="left" w:pos="1584"/>
-      </w:tabs>
-    </w:pPr>
-  </w:style>
-  <w:style w:type="character" w:styleId="Hyperlink">
-    <w:name w:val="Hyperlink"/>
-    <w:basedOn w:val="DefaultParagraphFont"/>
-    <w:uiPriority w:val="99"/>
-    <w:unhideWhenUsed w:val="1"/>
-    <w:rsid w:val="00572F03"/>
-    <w:rPr>
-      <w:color w:val="0000ff" w:themeColor="hyperlink"/>
-      <w:u w:val="single"/>
-    </w:rPr>
-  </w:style>
-  <w:style w:type="paragraph" w:styleId="Subtitle">
-    <w:name w:val="Subtitle"/>
-    <w:basedOn w:val="Normal"/>
-    <w:next w:val="Normal"/>
-    <w:link w:val="SubtitleChar"/>
-    <w:uiPriority w:val="11"/>
-    <w:qFormat w:val="1"/>
-    <w:rsid w:val="008E4E19"/>
-    <w:pPr>
-      <w:numPr>
-        <w:ilvl w:val="1"/>
-      </w:numPr>
-    </w:pPr>
-    <w:rPr>
-      <w:rFonts w:asciiTheme="majorHAnsi" w:cstheme="majorBidi" w:eastAsiaTheme="majorEastAsia" w:hAnsiTheme="majorHAnsi"/>
-      <w:i w:val="1"/>
-      <w:iCs w:val="1"/>
-      <w:color w:val="4f81bd" w:themeColor="accent1"/>
-      <w:spacing w:val="15"/>
-    </w:rPr>
-  </w:style>
-  <w:style w:type="character" w:styleId="SubtitleChar" w:customStyle="1">
-    <w:name w:val="Subtitle Char"/>
-    <w:basedOn w:val="DefaultParagraphFont"/>
-    <w:link w:val="Subtitle"/>
-    <w:uiPriority w:val="11"/>
-    <w:rsid w:val="008E4E19"/>
-    <w:rPr>
-      <w:rFonts w:asciiTheme="majorHAnsi" w:cstheme="majorBidi" w:eastAsiaTheme="majorEastAsia" w:hAnsiTheme="majorHAnsi"/>
-      <w:i w:val="1"/>
-      <w:iCs w:val="1"/>
-      <w:color w:val="4f81bd" w:themeColor="accent1"/>
-      <w:spacing w:val="15"/>
-      <w:sz w:val="24"/>
-      <w:szCs w:val="24"/>
-    </w:rPr>
-  </w:style>
-  <w:style w:type="character" w:styleId="Emphasis">
-    <w:name w:val="Emphasis"/>
-    <w:basedOn w:val="DefaultParagraphFont"/>
-    <w:uiPriority w:val="20"/>
-    <w:qFormat w:val="1"/>
-    <w:rsid w:val="008E4E19"/>
-    <w:rPr>
-      <w:i w:val="1"/>
-      <w:iCs w:val="1"/>
-    </w:rPr>
-  </w:style>
-  <w:style w:type="paragraph" w:styleId="Title">
-    <w:name w:val="Title"/>
-    <w:basedOn w:val="Normal"/>
-    <w:next w:val="Normal"/>
-    <w:link w:val="TitleChar"/>
-    <w:uiPriority w:val="10"/>
-    <w:qFormat w:val="1"/>
-    <w:rsid w:val="00385B41"/>
-    <w:pPr>
-      <w:pBdr>
-        <w:bottom w:color="4f81bd" w:space="4" w:sz="8" w:themeColor="accent1" w:val="single"/>
-      </w:pBdr>
-      <w:spacing w:after="300"/>
-      <w:contextualSpacing w:val="1"/>
-    </w:pPr>
-    <w:rPr>
-      <w:rFonts w:cstheme="majorBidi" w:eastAsiaTheme="majorEastAsia"/>
-      <w:i w:val="1"/>
-      <w:color w:val="365f91" w:themeColor="accent1" w:themeShade="0000BF"/>
-      <w:spacing w:val="5"/>
-      <w:kern w:val="28"/>
-      <w:sz w:val="28"/>
-      <w:szCs w:val="52"/>
-    </w:rPr>
-  </w:style>
-  <w:style w:type="character" w:styleId="TitleChar" w:customStyle="1">
-    <w:name w:val="Title Char"/>
-    <w:basedOn w:val="DefaultParagraphFont"/>
-    <w:link w:val="Title"/>
-    <w:uiPriority w:val="10"/>
-    <w:rsid w:val="00385B41"/>
-    <w:rPr>
-      <w:rFonts w:ascii="Times New Roman" w:hAnsi="Times New Roman" w:cstheme="majorBidi" w:eastAsiaTheme="majorEastAsia"/>
-      <w:i w:val="1"/>
-      <w:color w:val="365f91" w:themeColor="accent1" w:themeShade="0000BF"/>
-      <w:spacing w:val="5"/>
-      <w:kern w:val="28"/>
-      <w:sz w:val="28"/>
-      <w:szCs w:val="52"/>
-    </w:rPr>
-  </w:style>
-  <w:style w:type="table" w:styleId="TableGrid">
-    <w:name w:val="Table Grid"/>
-    <w:basedOn w:val="TableNormal"/>
-    <w:uiPriority w:val="59"/>
-    <w:rsid w:val="00FB4123"/>
-    <w:pPr>
-      <w:spacing w:after="0" w:line="240" w:lineRule="auto"/>
-    </w:pPr>
-    <w:tblPr>
-      <w:tblBorders>
-        <w:top w:color="000000" w:space="0" w:sz="4" w:themeColor="text1" w:val="single"/>
-        <w:left w:color="000000" w:space="0" w:sz="4" w:themeColor="text1" w:val="single"/>
-        <w:bottom w:color="000000" w:space="0" w:sz="4" w:themeColor="text1" w:val="single"/>
-        <w:right w:color="000000" w:space="0" w:sz="4" w:themeColor="text1" w:val="single"/>
-        <w:insideH w:color="000000" w:space="0" w:sz="4" w:themeColor="text1" w:val="single"/>
-        <w:insideV w:color="000000" w:space="0" w:sz="4" w:themeColor="text1" w:val="single"/>
-      </w:tblBorders>
-    </w:tblPr>
-  </w:style>
-  <w:style w:type="table" w:styleId="PlainTable4">
-    <w:name w:val="Plain Table 4"/>
-    <w:basedOn w:val="TableNormal"/>
-    <w:uiPriority w:val="44"/>
-    <w:pPr>
-      <w:spacing w:after="0" w:line="240" w:lineRule="auto"/>
-    </w:pPr>
-    <w:tblPr>
-      <w:tblStyleRowBandSize w:val="1"/>
-      <w:tblStyleColBandSize w:val="1"/>
-    </w:tblPr>
-    <w:tblStylePr w:type="firstRow">
-      <w:rPr>
-        <w:b w:val="1"/>
-        <w:bCs w:val="1"/>
-      </w:rPr>
-    </w:tblStylePr>
-    <w:tblStylePr w:type="lastRow">
-      <w:rPr>
-        <w:b w:val="1"/>
-        <w:bCs w:val="1"/>
-      </w:rPr>
-    </w:tblStylePr>
-    <w:tblStylePr w:type="firstCol">
-      <w:rPr>
-        <w:b w:val="1"/>
-        <w:bCs w:val="1"/>
-      </w:rPr>
-    </w:tblStylePr>
-    <w:tblStylePr w:type="lastCol">
-      <w:rPr>
-        <w:b w:val="1"/>
-        <w:bCs w:val="1"/>
-      </w:rPr>
-    </w:tblStylePr>
-    <w:tblStylePr w:type="band1Vert">
-      <w:tblPr/>
-      <w:tcPr>
-        <w:shd w:color="auto" w:fill="f2f2f2" w:themeFill="background1" w:themeFillShade="0000F2" w:val="clear"/>
-      </w:tcPr>
-    </w:tblStylePr>
-    <w:tblStylePr w:type="band1Horz">
-      <w:tblPr/>
-      <w:tcPr>
-        <w:shd w:color="auto" w:fill="f2f2f2" w:themeFill="background1" w:themeFillShade="0000F2" w:val="clear"/>
-      </w:tcPr>
-    </w:tblStylePr>
-  </w:style>
-  <w:style w:type="character" w:styleId="HeaderChar" w:customStyle="1">
-    <w:name w:val="Header Char"/>
-    <w:basedOn w:val="DefaultParagraphFont"/>
-    <w:link w:val="Header"/>
-    <w:uiPriority w:val="99"/>
-  </w:style>
-  <w:style w:type="paragraph" w:styleId="Header">
-    <w:name w:val="header"/>
-    <w:basedOn w:val="Normal"/>
-    <w:link w:val="HeaderChar"/>
-    <w:uiPriority w:val="99"/>
-    <w:unhideWhenUsed w:val="1"/>
-    <w:pPr>
-      <w:tabs>
-        <w:tab w:val="center" w:pos="4680"/>
-        <w:tab w:val="right" w:pos="9360"/>
-      </w:tabs>
-    </w:pPr>
-  </w:style>
-  <w:style w:type="character" w:styleId="FooterChar" w:customStyle="1">
-    <w:name w:val="Footer Char"/>
-    <w:basedOn w:val="DefaultParagraphFont"/>
-    <w:link w:val="Footer"/>
-    <w:uiPriority w:val="99"/>
-  </w:style>
-  <w:style w:type="paragraph" w:styleId="Footer">
-    <w:name w:val="footer"/>
-    <w:basedOn w:val="Normal"/>
-    <w:link w:val="FooterChar"/>
-    <w:uiPriority w:val="99"/>
-    <w:unhideWhenUsed w:val="1"/>
-    <w:pPr>
-      <w:tabs>
-        <w:tab w:val="center" w:pos="4680"/>
-        <w:tab w:val="right" w:pos="9360"/>
-      </w:tabs>
-    </w:pPr>
   </w:style>
   <w:style w:type="paragraph" w:styleId="Subtitle">
     <w:name w:val="Subtitle"/>
@@ -3403,7 +2528,7 @@
     </a:clrScheme>
     <a:fontScheme name="Office">
       <a:majorFont>
-        <a:latin typeface="Cambria"/>
+        <a:latin typeface="Calibri"/>
         <a:ea typeface=""/>
         <a:cs typeface=""/>
         <a:font script="Jpan" typeface="ＭＳ ゴシック"/>
@@ -3438,7 +2563,7 @@
         <a:font script="Geor" typeface="Sylfaen"/>
       </a:majorFont>
       <a:minorFont>
-        <a:latin typeface="Calibri"/>
+        <a:latin typeface="Cambria"/>
         <a:ea typeface=""/>
         <a:cs typeface=""/>
         <a:font script="Jpan" typeface="ＭＳ 明朝"/>
@@ -3505,20 +2630,16 @@
           <a:gsLst>
             <a:gs pos="0">
               <a:schemeClr val="phClr">
-                <a:shade val="51000"/>
-                <a:satMod val="130000"/>
-              </a:schemeClr>
-            </a:gs>
-            <a:gs pos="80000">
-              <a:schemeClr val="phClr">
-                <a:shade val="93000"/>
+                <a:tint val="100000"/>
+                <a:shade val="100000"/>
                 <a:satMod val="130000"/>
               </a:schemeClr>
             </a:gs>
             <a:gs pos="100000">
               <a:schemeClr val="phClr">
-                <a:shade val="94000"/>
-                <a:satMod val="135000"/>
+                <a:tint val="50000"/>
+                <a:shade val="100000"/>
+                <a:satMod val="350000"/>
               </a:schemeClr>
             </a:gs>
           </a:gsLst>
@@ -3640,22 +2761,46 @@
       </a:bgFillStyleLst>
     </a:fmtScheme>
   </a:themeElements>
-  <a:objectDefaults/>
+  <a:objectDefaults>
+    <a:spDef>
+      <a:spPr/>
+      <a:bodyPr/>
+      <a:lstStyle/>
+      <a:style>
+        <a:lnRef idx="1">
+          <a:schemeClr val="accent1"/>
+        </a:lnRef>
+        <a:fillRef idx="3">
+          <a:schemeClr val="accent1"/>
+        </a:fillRef>
+        <a:effectRef idx="2">
+          <a:schemeClr val="accent1"/>
+        </a:effectRef>
+        <a:fontRef idx="minor">
+          <a:schemeClr val="lt1"/>
+        </a:fontRef>
+      </a:style>
+    </a:spDef>
+    <a:lnDef>
+      <a:spPr/>
+      <a:bodyPr/>
+      <a:lstStyle/>
+      <a:style>
+        <a:lnRef idx="2">
+          <a:schemeClr val="accent1"/>
+        </a:lnRef>
+        <a:fillRef idx="0">
+          <a:schemeClr val="accent1"/>
+        </a:fillRef>
+        <a:effectRef idx="1">
+          <a:schemeClr val="accent1"/>
+        </a:effectRef>
+        <a:fontRef idx="minor">
+          <a:schemeClr val="tx1"/>
+        </a:fontRef>
+      </a:style>
+    </a:lnDef>
+  </a:objectDefaults>
   <a:extraClrSchemeLst/>
 </a:theme>
-</file>
-
-<file path=customXML/item1.xml><?xml version="1.0" encoding="utf-8"?>
-<go:gDocsCustomXmlDataStorage xmlns:go="http://customooxmlschemas.google.com/" xmlns:r="http://schemas.openxmlformats.org/officeDocument/2006/relationships" uri="GoogleDocsCustomDataVersion1">
-  <go:docsCustomData xmlns:go="http://customooxmlschemas.google.com/" roundtripDataSignature="AMtx7mi4Mo60FIEk2v0VunD5mgm8Dz6rPg==">AMUW2mUpCbbhdj06adqu5WFkfmpTmwtkIg/0GDOYRAqhhDANnvMhCvB69Cm52R3v7SKlMLK4m2NtWIkgj7nQLTL3MKX/nkz7Ql4KIxCZvrA9M1q2B1BV4IE=</go:docsCustomData>
-</go:gDocsCustomXmlDataStorage>
-</file>
-
-<file path=customXML/itemProps1.xml><?xml version="1.0" encoding="utf-8"?>
-<ds:datastoreItem xmlns:ds="http://schemas.openxmlformats.org/officeDocument/2006/customXml" ds:itemID="{11111111-1234-1234-1234-123412341234}">
-  <ds:schemaRefs>
-    <ds:schemaRef ds:uri="http://schemas.openxmlformats.org/officeDocument/2006/relationships"/>
-    <ds:schemaRef ds:uri="http://customooxmlschemas.google.com/"/>
-  </ds:schemaRefs>
-</ds:datastoreItem>
 </file>
</xml_diff>